<commit_message>
settings of osmoses added (P0306)
</commit_message>
<xml_diff>
--- a/SP300/VOS_Vorkuta/переменные для панели Воркута.docx
+++ b/SP300/VOS_Vorkuta/переменные для панели Воркута.docx
@@ -3841,91 +3841,85 @@
           <w:tcPr>
             <w:tcW w:w="4094" w:type="dxa"/>
           </w:tcPr>
-          <w:p/>
-        </w:tc>
-        <w:tc>
-          <w:tcPr>
-            <w:tcW w:w="959" w:type="dxa"/>
-          </w:tcPr>
-          <w:p/>
-        </w:tc>
-        <w:tc>
-          <w:tcPr>
-            <w:tcW w:w="1231" w:type="dxa"/>
-          </w:tcPr>
-          <w:p>
-            <w:r>
-              <w:rPr>
-                <w:lang w:val="en-US"/>
-              </w:rPr>
-              <w:t>PSW31</w:t>
-            </w:r>
-            <w:r>
-              <w:t>6</w:t>
-            </w:r>
-          </w:p>
-        </w:tc>
-        <w:tc>
-          <w:tcPr>
-            <w:tcW w:w="3497" w:type="dxa"/>
-          </w:tcPr>
-          <w:p/>
-        </w:tc>
-      </w:tr>
-      <w:tr>
-        <w:tc>
-          <w:tcPr>
-            <w:tcW w:w="704" w:type="dxa"/>
-          </w:tcPr>
-          <w:p/>
-        </w:tc>
-        <w:tc>
-          <w:tcPr>
-            <w:tcW w:w="4094" w:type="dxa"/>
-          </w:tcPr>
-          <w:p/>
-        </w:tc>
-        <w:tc>
-          <w:tcPr>
-            <w:tcW w:w="959" w:type="dxa"/>
-          </w:tcPr>
-          <w:p/>
-        </w:tc>
-        <w:tc>
-          <w:tcPr>
-            <w:tcW w:w="1231" w:type="dxa"/>
-          </w:tcPr>
-          <w:p/>
-        </w:tc>
-        <w:tc>
-          <w:tcPr>
-            <w:tcW w:w="3497" w:type="dxa"/>
-          </w:tcPr>
-          <w:p/>
-        </w:tc>
-      </w:tr>
-      <w:tr>
-        <w:tc>
-          <w:tcPr>
-            <w:tcW w:w="704" w:type="dxa"/>
-          </w:tcPr>
-          <w:p/>
-        </w:tc>
-        <w:tc>
-          <w:tcPr>
-            <w:tcW w:w="4094" w:type="dxa"/>
-          </w:tcPr>
           <w:p>
             <w:pPr>
               <w:rPr>
                 <w:lang w:val="en-US"/>
               </w:rPr>
             </w:pPr>
-          </w:p>
-        </w:tc>
-        <w:tc>
-          <w:tcPr>
-            <w:tcW w:w="959" w:type="dxa"/>
+            <w:r>
+              <w:rPr>
+                <w:lang w:val="en-US"/>
+              </w:rPr>
+              <w:t>PAN</w:t>
+            </w:r>
+            <w:r>
+              <w:t>statWord</w:t>
+            </w:r>
+            <w:r>
+              <w:rPr>
+                <w:lang w:val="en-US"/>
+              </w:rPr>
+              <w:t>Osmos</w:t>
+            </w:r>
+          </w:p>
+        </w:tc>
+        <w:tc>
+          <w:tcPr>
+            <w:tcW w:w="959" w:type="dxa"/>
+          </w:tcPr>
+          <w:p>
+            <w:r>
+              <w:rPr>
+                <w:lang w:val="en-US"/>
+              </w:rPr>
+              <w:t>word</w:t>
+            </w:r>
+          </w:p>
+        </w:tc>
+        <w:tc>
+          <w:tcPr>
+            <w:tcW w:w="1231" w:type="dxa"/>
+          </w:tcPr>
+          <w:p>
+            <w:r>
+              <w:rPr>
+                <w:lang w:val="en-US"/>
+              </w:rPr>
+              <w:t>PSW</w:t>
+            </w:r>
+            <w:r>
+              <w:t>316</w:t>
+            </w:r>
+          </w:p>
+        </w:tc>
+        <w:tc>
+          <w:tcPr>
+            <w:tcW w:w="3497" w:type="dxa"/>
+          </w:tcPr>
+          <w:p>
+            <w:r>
+              <w:t>0 – режим запуска «</w:t>
+            </w:r>
+            <w:r>
+              <w:t>осмос</w:t>
+            </w:r>
+            <w:r>
+              <w:t xml:space="preserve"> 1 главный»</w:t>
+            </w:r>
+          </w:p>
+        </w:tc>
+      </w:tr>
+      <w:tr>
+        <w:tc>
+          <w:tcPr>
+            <w:tcW w:w="704" w:type="dxa"/>
+          </w:tcPr>
+          <w:p/>
+        </w:tc>
+        <w:tc>
+          <w:tcPr>
+            <w:tcW w:w="4094" w:type="dxa"/>
           </w:tcPr>
           <w:p>
             <w:pPr>
@@ -3937,7 +3931,7 @@
         </w:tc>
         <w:tc>
           <w:tcPr>
-            <w:tcW w:w="1231" w:type="dxa"/>
+            <w:tcW w:w="959" w:type="dxa"/>
           </w:tcPr>
           <w:p>
             <w:pPr>
@@ -3949,579 +3943,1254 @@
         </w:tc>
         <w:tc>
           <w:tcPr>
-            <w:tcW w:w="3497" w:type="dxa"/>
-          </w:tcPr>
-          <w:p/>
-        </w:tc>
-      </w:tr>
-      <w:tr>
-        <w:tc>
-          <w:tcPr>
-            <w:tcW w:w="704" w:type="dxa"/>
-          </w:tcPr>
-          <w:p/>
-        </w:tc>
-        <w:tc>
-          <w:tcPr>
-            <w:tcW w:w="4094" w:type="dxa"/>
-          </w:tcPr>
-          <w:p/>
-        </w:tc>
-        <w:tc>
-          <w:tcPr>
-            <w:tcW w:w="959" w:type="dxa"/>
-          </w:tcPr>
-          <w:p/>
-        </w:tc>
-        <w:tc>
-          <w:tcPr>
-            <w:tcW w:w="1231" w:type="dxa"/>
-          </w:tcPr>
-          <w:p/>
-        </w:tc>
-        <w:tc>
-          <w:tcPr>
-            <w:tcW w:w="3497" w:type="dxa"/>
-          </w:tcPr>
-          <w:p/>
-        </w:tc>
-      </w:tr>
-      <w:tr>
-        <w:tc>
-          <w:tcPr>
-            <w:tcW w:w="704" w:type="dxa"/>
-          </w:tcPr>
-          <w:p/>
-        </w:tc>
-        <w:tc>
-          <w:tcPr>
-            <w:tcW w:w="4094" w:type="dxa"/>
-          </w:tcPr>
-          <w:p/>
-        </w:tc>
-        <w:tc>
-          <w:tcPr>
-            <w:tcW w:w="959" w:type="dxa"/>
-          </w:tcPr>
-          <w:p/>
-        </w:tc>
-        <w:tc>
-          <w:tcPr>
-            <w:tcW w:w="1231" w:type="dxa"/>
-          </w:tcPr>
-          <w:p/>
-        </w:tc>
-        <w:tc>
-          <w:tcPr>
-            <w:tcW w:w="3497" w:type="dxa"/>
-          </w:tcPr>
-          <w:p/>
-        </w:tc>
-      </w:tr>
-      <w:tr>
-        <w:tc>
-          <w:tcPr>
-            <w:tcW w:w="704" w:type="dxa"/>
-          </w:tcPr>
-          <w:p/>
-        </w:tc>
-        <w:tc>
-          <w:tcPr>
-            <w:tcW w:w="4094" w:type="dxa"/>
-          </w:tcPr>
-          <w:p/>
-        </w:tc>
-        <w:tc>
-          <w:tcPr>
-            <w:tcW w:w="959" w:type="dxa"/>
-          </w:tcPr>
-          <w:p/>
-        </w:tc>
-        <w:tc>
-          <w:tcPr>
-            <w:tcW w:w="1231" w:type="dxa"/>
-          </w:tcPr>
-          <w:p/>
-        </w:tc>
-        <w:tc>
-          <w:tcPr>
-            <w:tcW w:w="3497" w:type="dxa"/>
-          </w:tcPr>
-          <w:p/>
-        </w:tc>
-      </w:tr>
-      <w:tr>
-        <w:tc>
-          <w:tcPr>
-            <w:tcW w:w="704" w:type="dxa"/>
-          </w:tcPr>
-          <w:p/>
-        </w:tc>
-        <w:tc>
-          <w:tcPr>
-            <w:tcW w:w="4094" w:type="dxa"/>
-          </w:tcPr>
-          <w:p/>
-        </w:tc>
-        <w:tc>
-          <w:tcPr>
-            <w:tcW w:w="959" w:type="dxa"/>
-          </w:tcPr>
-          <w:p/>
-        </w:tc>
-        <w:tc>
-          <w:tcPr>
-            <w:tcW w:w="1231" w:type="dxa"/>
-          </w:tcPr>
-          <w:p/>
-        </w:tc>
-        <w:tc>
-          <w:tcPr>
-            <w:tcW w:w="3497" w:type="dxa"/>
-          </w:tcPr>
-          <w:p/>
-        </w:tc>
-      </w:tr>
-      <w:tr>
-        <w:tc>
-          <w:tcPr>
-            <w:tcW w:w="704" w:type="dxa"/>
-          </w:tcPr>
-          <w:p/>
-        </w:tc>
-        <w:tc>
-          <w:tcPr>
-            <w:tcW w:w="4094" w:type="dxa"/>
-          </w:tcPr>
-          <w:p/>
-        </w:tc>
-        <w:tc>
-          <w:tcPr>
-            <w:tcW w:w="959" w:type="dxa"/>
-          </w:tcPr>
-          <w:p/>
-        </w:tc>
-        <w:tc>
-          <w:tcPr>
-            <w:tcW w:w="1231" w:type="dxa"/>
-          </w:tcPr>
-          <w:p/>
-        </w:tc>
-        <w:tc>
-          <w:tcPr>
-            <w:tcW w:w="3497" w:type="dxa"/>
-          </w:tcPr>
-          <w:p/>
-        </w:tc>
-      </w:tr>
-      <w:tr>
-        <w:tc>
-          <w:tcPr>
-            <w:tcW w:w="704" w:type="dxa"/>
-          </w:tcPr>
-          <w:p/>
-        </w:tc>
-        <w:tc>
-          <w:tcPr>
-            <w:tcW w:w="4094" w:type="dxa"/>
-          </w:tcPr>
-          <w:p/>
-        </w:tc>
-        <w:tc>
-          <w:tcPr>
-            <w:tcW w:w="959" w:type="dxa"/>
-          </w:tcPr>
-          <w:p/>
-        </w:tc>
-        <w:tc>
-          <w:tcPr>
-            <w:tcW w:w="1231" w:type="dxa"/>
-          </w:tcPr>
-          <w:p/>
-        </w:tc>
-        <w:tc>
-          <w:tcPr>
-            <w:tcW w:w="3497" w:type="dxa"/>
-          </w:tcPr>
-          <w:p/>
-        </w:tc>
-      </w:tr>
-      <w:tr>
-        <w:tc>
-          <w:tcPr>
-            <w:tcW w:w="704" w:type="dxa"/>
-          </w:tcPr>
-          <w:p/>
-        </w:tc>
-        <w:tc>
-          <w:tcPr>
-            <w:tcW w:w="4094" w:type="dxa"/>
-          </w:tcPr>
-          <w:p/>
-        </w:tc>
-        <w:tc>
-          <w:tcPr>
-            <w:tcW w:w="959" w:type="dxa"/>
-          </w:tcPr>
-          <w:p/>
-        </w:tc>
-        <w:tc>
-          <w:tcPr>
-            <w:tcW w:w="1231" w:type="dxa"/>
-          </w:tcPr>
-          <w:p/>
-        </w:tc>
-        <w:tc>
-          <w:tcPr>
-            <w:tcW w:w="3497" w:type="dxa"/>
-          </w:tcPr>
-          <w:p/>
-        </w:tc>
-      </w:tr>
-      <w:tr>
-        <w:tc>
-          <w:tcPr>
-            <w:tcW w:w="704" w:type="dxa"/>
-          </w:tcPr>
-          <w:p/>
-        </w:tc>
-        <w:tc>
-          <w:tcPr>
-            <w:tcW w:w="4094" w:type="dxa"/>
-          </w:tcPr>
-          <w:p/>
-        </w:tc>
-        <w:tc>
-          <w:tcPr>
-            <w:tcW w:w="959" w:type="dxa"/>
-          </w:tcPr>
-          <w:p/>
-        </w:tc>
-        <w:tc>
-          <w:tcPr>
-            <w:tcW w:w="1231" w:type="dxa"/>
-          </w:tcPr>
-          <w:p/>
-        </w:tc>
-        <w:tc>
-          <w:tcPr>
-            <w:tcW w:w="3497" w:type="dxa"/>
-          </w:tcPr>
-          <w:p/>
-        </w:tc>
-      </w:tr>
-      <w:tr>
-        <w:tc>
-          <w:tcPr>
-            <w:tcW w:w="704" w:type="dxa"/>
-          </w:tcPr>
-          <w:p/>
-        </w:tc>
-        <w:tc>
-          <w:tcPr>
-            <w:tcW w:w="4094" w:type="dxa"/>
-          </w:tcPr>
-          <w:p/>
-        </w:tc>
-        <w:tc>
-          <w:tcPr>
-            <w:tcW w:w="959" w:type="dxa"/>
-          </w:tcPr>
-          <w:p/>
-        </w:tc>
-        <w:tc>
-          <w:tcPr>
-            <w:tcW w:w="1231" w:type="dxa"/>
-          </w:tcPr>
-          <w:p/>
-        </w:tc>
-        <w:tc>
-          <w:tcPr>
-            <w:tcW w:w="3497" w:type="dxa"/>
-          </w:tcPr>
-          <w:p/>
-        </w:tc>
-      </w:tr>
-      <w:tr>
-        <w:tc>
-          <w:tcPr>
-            <w:tcW w:w="704" w:type="dxa"/>
-          </w:tcPr>
-          <w:p/>
-        </w:tc>
-        <w:tc>
-          <w:tcPr>
-            <w:tcW w:w="4094" w:type="dxa"/>
-          </w:tcPr>
-          <w:p/>
-        </w:tc>
-        <w:tc>
-          <w:tcPr>
-            <w:tcW w:w="959" w:type="dxa"/>
-          </w:tcPr>
-          <w:p/>
-        </w:tc>
-        <w:tc>
-          <w:tcPr>
-            <w:tcW w:w="1231" w:type="dxa"/>
-          </w:tcPr>
-          <w:p/>
-        </w:tc>
-        <w:tc>
-          <w:tcPr>
-            <w:tcW w:w="3497" w:type="dxa"/>
-          </w:tcPr>
-          <w:p/>
-        </w:tc>
-      </w:tr>
-      <w:tr>
-        <w:tc>
-          <w:tcPr>
-            <w:tcW w:w="704" w:type="dxa"/>
-          </w:tcPr>
-          <w:p/>
-        </w:tc>
-        <w:tc>
-          <w:tcPr>
-            <w:tcW w:w="4094" w:type="dxa"/>
-          </w:tcPr>
-          <w:p/>
-        </w:tc>
-        <w:tc>
-          <w:tcPr>
-            <w:tcW w:w="959" w:type="dxa"/>
-          </w:tcPr>
-          <w:p/>
-        </w:tc>
-        <w:tc>
-          <w:tcPr>
-            <w:tcW w:w="1231" w:type="dxa"/>
-          </w:tcPr>
-          <w:p/>
-        </w:tc>
-        <w:tc>
-          <w:tcPr>
-            <w:tcW w:w="3497" w:type="dxa"/>
-          </w:tcPr>
-          <w:p/>
-        </w:tc>
-      </w:tr>
-      <w:tr>
-        <w:tc>
-          <w:tcPr>
-            <w:tcW w:w="704" w:type="dxa"/>
-          </w:tcPr>
-          <w:p/>
-        </w:tc>
-        <w:tc>
-          <w:tcPr>
-            <w:tcW w:w="4094" w:type="dxa"/>
-          </w:tcPr>
-          <w:p/>
-        </w:tc>
-        <w:tc>
-          <w:tcPr>
-            <w:tcW w:w="959" w:type="dxa"/>
-          </w:tcPr>
-          <w:p/>
-        </w:tc>
-        <w:tc>
-          <w:tcPr>
-            <w:tcW w:w="1231" w:type="dxa"/>
-          </w:tcPr>
-          <w:p/>
-        </w:tc>
-        <w:tc>
-          <w:tcPr>
-            <w:tcW w:w="3497" w:type="dxa"/>
-          </w:tcPr>
-          <w:p/>
-        </w:tc>
-      </w:tr>
-      <w:tr>
-        <w:tc>
-          <w:tcPr>
-            <w:tcW w:w="704" w:type="dxa"/>
-          </w:tcPr>
-          <w:p/>
-        </w:tc>
-        <w:tc>
-          <w:tcPr>
-            <w:tcW w:w="4094" w:type="dxa"/>
-          </w:tcPr>
-          <w:p/>
-        </w:tc>
-        <w:tc>
-          <w:tcPr>
-            <w:tcW w:w="959" w:type="dxa"/>
-          </w:tcPr>
-          <w:p/>
-        </w:tc>
-        <w:tc>
-          <w:tcPr>
-            <w:tcW w:w="1231" w:type="dxa"/>
-          </w:tcPr>
-          <w:p/>
-        </w:tc>
-        <w:tc>
-          <w:tcPr>
-            <w:tcW w:w="3497" w:type="dxa"/>
-          </w:tcPr>
-          <w:p/>
-        </w:tc>
-      </w:tr>
-      <w:tr>
-        <w:tc>
-          <w:tcPr>
-            <w:tcW w:w="704" w:type="dxa"/>
-          </w:tcPr>
-          <w:p/>
-        </w:tc>
-        <w:tc>
-          <w:tcPr>
-            <w:tcW w:w="4094" w:type="dxa"/>
-          </w:tcPr>
-          <w:p/>
-        </w:tc>
-        <w:tc>
-          <w:tcPr>
-            <w:tcW w:w="959" w:type="dxa"/>
-          </w:tcPr>
-          <w:p/>
-        </w:tc>
-        <w:tc>
-          <w:tcPr>
-            <w:tcW w:w="1231" w:type="dxa"/>
-          </w:tcPr>
-          <w:p/>
-        </w:tc>
-        <w:tc>
-          <w:tcPr>
-            <w:tcW w:w="3497" w:type="dxa"/>
-          </w:tcPr>
-          <w:p/>
-        </w:tc>
-      </w:tr>
-      <w:tr>
-        <w:tc>
-          <w:tcPr>
-            <w:tcW w:w="704" w:type="dxa"/>
-          </w:tcPr>
-          <w:p/>
-        </w:tc>
-        <w:tc>
-          <w:tcPr>
-            <w:tcW w:w="4094" w:type="dxa"/>
-          </w:tcPr>
-          <w:p/>
-        </w:tc>
-        <w:tc>
-          <w:tcPr>
-            <w:tcW w:w="959" w:type="dxa"/>
-          </w:tcPr>
-          <w:p/>
-        </w:tc>
-        <w:tc>
-          <w:tcPr>
-            <w:tcW w:w="1231" w:type="dxa"/>
-          </w:tcPr>
-          <w:p/>
-        </w:tc>
-        <w:tc>
-          <w:tcPr>
-            <w:tcW w:w="3497" w:type="dxa"/>
-          </w:tcPr>
-          <w:p/>
-        </w:tc>
-      </w:tr>
-      <w:tr>
-        <w:tc>
-          <w:tcPr>
-            <w:tcW w:w="704" w:type="dxa"/>
-          </w:tcPr>
-          <w:p/>
-        </w:tc>
-        <w:tc>
-          <w:tcPr>
-            <w:tcW w:w="4094" w:type="dxa"/>
-          </w:tcPr>
-          <w:p/>
-        </w:tc>
-        <w:tc>
-          <w:tcPr>
-            <w:tcW w:w="959" w:type="dxa"/>
-          </w:tcPr>
-          <w:p/>
-        </w:tc>
-        <w:tc>
-          <w:tcPr>
-            <w:tcW w:w="1231" w:type="dxa"/>
-          </w:tcPr>
-          <w:p/>
-        </w:tc>
-        <w:tc>
-          <w:tcPr>
-            <w:tcW w:w="3497" w:type="dxa"/>
-          </w:tcPr>
-          <w:p/>
-        </w:tc>
-      </w:tr>
-      <w:tr>
-        <w:tc>
-          <w:tcPr>
-            <w:tcW w:w="704" w:type="dxa"/>
-          </w:tcPr>
-          <w:p/>
-        </w:tc>
-        <w:tc>
-          <w:tcPr>
-            <w:tcW w:w="4094" w:type="dxa"/>
-          </w:tcPr>
-          <w:p/>
-        </w:tc>
-        <w:tc>
-          <w:tcPr>
-            <w:tcW w:w="959" w:type="dxa"/>
-          </w:tcPr>
-          <w:p/>
-        </w:tc>
-        <w:tc>
-          <w:tcPr>
-            <w:tcW w:w="1231" w:type="dxa"/>
-          </w:tcPr>
-          <w:p/>
-        </w:tc>
-        <w:tc>
-          <w:tcPr>
-            <w:tcW w:w="3497" w:type="dxa"/>
-          </w:tcPr>
-          <w:p/>
-        </w:tc>
-      </w:tr>
-      <w:tr>
-        <w:tc>
-          <w:tcPr>
-            <w:tcW w:w="704" w:type="dxa"/>
-          </w:tcPr>
-          <w:p/>
-        </w:tc>
-        <w:tc>
-          <w:tcPr>
-            <w:tcW w:w="4094" w:type="dxa"/>
-          </w:tcPr>
-          <w:p/>
-        </w:tc>
-        <w:tc>
-          <w:tcPr>
-            <w:tcW w:w="959" w:type="dxa"/>
-          </w:tcPr>
-          <w:p/>
-        </w:tc>
-        <w:tc>
-          <w:tcPr>
-            <w:tcW w:w="1231" w:type="dxa"/>
-          </w:tcPr>
-          <w:p/>
+            <w:tcW w:w="1231" w:type="dxa"/>
+          </w:tcPr>
+          <w:p>
+            <w:pPr>
+              <w:rPr>
+                <w:lang w:val="en-US"/>
+              </w:rPr>
+            </w:pPr>
+          </w:p>
+        </w:tc>
+        <w:tc>
+          <w:tcPr>
+            <w:tcW w:w="3497" w:type="dxa"/>
+          </w:tcPr>
+          <w:p>
+            <w:r>
+              <w:t>1 – режим запуска «</w:t>
+            </w:r>
+            <w:r>
+              <w:t>осмос</w:t>
+            </w:r>
+            <w:r>
+              <w:t xml:space="preserve"> 2 главный»</w:t>
+            </w:r>
+          </w:p>
+        </w:tc>
+      </w:tr>
+      <w:tr>
+        <w:tc>
+          <w:tcPr>
+            <w:tcW w:w="704" w:type="dxa"/>
+          </w:tcPr>
+          <w:p/>
+        </w:tc>
+        <w:tc>
+          <w:tcPr>
+            <w:tcW w:w="4094" w:type="dxa"/>
+          </w:tcPr>
+          <w:p/>
+        </w:tc>
+        <w:tc>
+          <w:tcPr>
+            <w:tcW w:w="959" w:type="dxa"/>
+          </w:tcPr>
+          <w:p/>
+        </w:tc>
+        <w:tc>
+          <w:tcPr>
+            <w:tcW w:w="1231" w:type="dxa"/>
+          </w:tcPr>
+          <w:p/>
+        </w:tc>
+        <w:tc>
+          <w:tcPr>
+            <w:tcW w:w="3497" w:type="dxa"/>
+          </w:tcPr>
+          <w:p>
+            <w:r>
+              <w:t>2 – режим запуска по количеству включений</w:t>
+            </w:r>
+          </w:p>
+        </w:tc>
+      </w:tr>
+      <w:tr>
+        <w:tc>
+          <w:tcPr>
+            <w:tcW w:w="704" w:type="dxa"/>
+          </w:tcPr>
+          <w:p/>
+        </w:tc>
+        <w:tc>
+          <w:tcPr>
+            <w:tcW w:w="4094" w:type="dxa"/>
+          </w:tcPr>
+          <w:p/>
+        </w:tc>
+        <w:tc>
+          <w:tcPr>
+            <w:tcW w:w="959" w:type="dxa"/>
+          </w:tcPr>
+          <w:p/>
+        </w:tc>
+        <w:tc>
+          <w:tcPr>
+            <w:tcW w:w="1231" w:type="dxa"/>
+          </w:tcPr>
+          <w:p/>
+        </w:tc>
+        <w:tc>
+          <w:tcPr>
+            <w:tcW w:w="3497" w:type="dxa"/>
+          </w:tcPr>
+          <w:p>
+            <w:r>
+              <w:t>3 – режим запуска по наработке</w:t>
+            </w:r>
+          </w:p>
+        </w:tc>
+      </w:tr>
+      <w:tr>
+        <w:tc>
+          <w:tcPr>
+            <w:tcW w:w="704" w:type="dxa"/>
+          </w:tcPr>
+          <w:p/>
+        </w:tc>
+        <w:tc>
+          <w:tcPr>
+            <w:tcW w:w="4094" w:type="dxa"/>
+          </w:tcPr>
+          <w:p/>
+        </w:tc>
+        <w:tc>
+          <w:tcPr>
+            <w:tcW w:w="959" w:type="dxa"/>
+          </w:tcPr>
+          <w:p/>
+        </w:tc>
+        <w:tc>
+          <w:tcPr>
+            <w:tcW w:w="1231" w:type="dxa"/>
+          </w:tcPr>
+          <w:p/>
+        </w:tc>
+        <w:tc>
+          <w:tcPr>
+            <w:tcW w:w="3497" w:type="dxa"/>
+          </w:tcPr>
+          <w:p>
+            <w:r>
+              <w:t xml:space="preserve">4 – сигнал на запуск </w:t>
+            </w:r>
+            <w:r>
+              <w:t>осмоса 1 (</w:t>
+            </w:r>
+            <w:r>
+              <w:rPr>
+                <w:lang w:val="en-US"/>
+              </w:rPr>
+              <w:t>PV</w:t>
+            </w:r>
+            <w:r>
+              <w:t>03.07/01)</w:t>
+            </w:r>
+          </w:p>
+        </w:tc>
+      </w:tr>
+      <w:tr>
+        <w:tc>
+          <w:tcPr>
+            <w:tcW w:w="704" w:type="dxa"/>
+          </w:tcPr>
+          <w:p/>
+        </w:tc>
+        <w:tc>
+          <w:tcPr>
+            <w:tcW w:w="4094" w:type="dxa"/>
+          </w:tcPr>
+          <w:p/>
+        </w:tc>
+        <w:tc>
+          <w:tcPr>
+            <w:tcW w:w="959" w:type="dxa"/>
+          </w:tcPr>
+          <w:p/>
+        </w:tc>
+        <w:tc>
+          <w:tcPr>
+            <w:tcW w:w="1231" w:type="dxa"/>
+          </w:tcPr>
+          <w:p/>
+        </w:tc>
+        <w:tc>
+          <w:tcPr>
+            <w:tcW w:w="3497" w:type="dxa"/>
+          </w:tcPr>
+          <w:p>
+            <w:r>
+              <w:t xml:space="preserve">5 – сигнал на запуск </w:t>
+            </w:r>
+            <w:r>
+              <w:t>осмоса 2 (</w:t>
+            </w:r>
+            <w:r>
+              <w:rPr>
+                <w:lang w:val="en-US"/>
+              </w:rPr>
+              <w:t>PV</w:t>
+            </w:r>
+            <w:r>
+              <w:t>03.07/02)</w:t>
+            </w:r>
+          </w:p>
+        </w:tc>
+      </w:tr>
+      <w:tr>
+        <w:tc>
+          <w:tcPr>
+            <w:tcW w:w="704" w:type="dxa"/>
+          </w:tcPr>
+          <w:p/>
+        </w:tc>
+        <w:tc>
+          <w:tcPr>
+            <w:tcW w:w="4094" w:type="dxa"/>
+          </w:tcPr>
+          <w:p/>
+        </w:tc>
+        <w:tc>
+          <w:tcPr>
+            <w:tcW w:w="959" w:type="dxa"/>
+          </w:tcPr>
+          <w:p/>
+        </w:tc>
+        <w:tc>
+          <w:tcPr>
+            <w:tcW w:w="1231" w:type="dxa"/>
+          </w:tcPr>
+          <w:p/>
+        </w:tc>
+        <w:tc>
+          <w:tcPr>
+            <w:tcW w:w="3497" w:type="dxa"/>
+          </w:tcPr>
+          <w:p/>
+        </w:tc>
+      </w:tr>
+      <w:tr>
+        <w:tc>
+          <w:tcPr>
+            <w:tcW w:w="704" w:type="dxa"/>
+          </w:tcPr>
+          <w:p/>
+        </w:tc>
+        <w:tc>
+          <w:tcPr>
+            <w:tcW w:w="4094" w:type="dxa"/>
+          </w:tcPr>
+          <w:p>
+            <w:pPr>
+              <w:rPr>
+                <w:lang w:val="en-US"/>
+              </w:rPr>
+            </w:pPr>
+            <w:r>
+              <w:rPr>
+                <w:lang w:val="en-US"/>
+              </w:rPr>
+              <w:t>PAN</w:t>
+            </w:r>
+            <w:r>
+              <w:t>daysOfWork</w:t>
+            </w:r>
+            <w:r>
+              <w:rPr>
+                <w:lang w:val="en-US"/>
+              </w:rPr>
+              <w:t>Osmos1</w:t>
+            </w:r>
+          </w:p>
+        </w:tc>
+        <w:tc>
+          <w:tcPr>
+            <w:tcW w:w="959" w:type="dxa"/>
+          </w:tcPr>
+          <w:p>
+            <w:r>
+              <w:rPr>
+                <w:lang w:val="en-US"/>
+              </w:rPr>
+              <w:t>word</w:t>
+            </w:r>
+          </w:p>
+        </w:tc>
+        <w:tc>
+          <w:tcPr>
+            <w:tcW w:w="1231" w:type="dxa"/>
+          </w:tcPr>
+          <w:p>
+            <w:pPr>
+              <w:rPr>
+                <w:lang w:val="en-US"/>
+              </w:rPr>
+            </w:pPr>
+            <w:r>
+              <w:rPr>
+                <w:lang w:val="en-US"/>
+              </w:rPr>
+              <w:t>PSW317</w:t>
+            </w:r>
+          </w:p>
+        </w:tc>
+        <w:tc>
+          <w:tcPr>
+            <w:tcW w:w="3497" w:type="dxa"/>
+          </w:tcPr>
+          <w:p/>
+        </w:tc>
+      </w:tr>
+      <w:tr>
+        <w:tc>
+          <w:tcPr>
+            <w:tcW w:w="704" w:type="dxa"/>
+          </w:tcPr>
+          <w:p/>
+        </w:tc>
+        <w:tc>
+          <w:tcPr>
+            <w:tcW w:w="4094" w:type="dxa"/>
+          </w:tcPr>
+          <w:p>
+            <w:pPr>
+              <w:rPr>
+                <w:lang w:val="en-US"/>
+              </w:rPr>
+            </w:pPr>
+            <w:r>
+              <w:rPr>
+                <w:lang w:val="en-US"/>
+              </w:rPr>
+              <w:t>PAN</w:t>
+            </w:r>
+            <w:r>
+              <w:t>hoursOfWork</w:t>
+            </w:r>
+            <w:r>
+              <w:rPr>
+                <w:lang w:val="en-US"/>
+              </w:rPr>
+              <w:t>Osmos1</w:t>
+            </w:r>
+          </w:p>
+        </w:tc>
+        <w:tc>
+          <w:tcPr>
+            <w:tcW w:w="959" w:type="dxa"/>
+          </w:tcPr>
+          <w:p>
+            <w:r>
+              <w:rPr>
+                <w:lang w:val="en-US"/>
+              </w:rPr>
+              <w:t>word</w:t>
+            </w:r>
+          </w:p>
+        </w:tc>
+        <w:tc>
+          <w:tcPr>
+            <w:tcW w:w="1231" w:type="dxa"/>
+          </w:tcPr>
+          <w:p>
+            <w:r>
+              <w:rPr>
+                <w:lang w:val="en-US"/>
+              </w:rPr>
+              <w:t>PSW</w:t>
+            </w:r>
+            <w:r>
+              <w:rPr>
+                <w:lang w:val="en-US"/>
+              </w:rPr>
+              <w:t>318</w:t>
+            </w:r>
+          </w:p>
+        </w:tc>
+        <w:tc>
+          <w:tcPr>
+            <w:tcW w:w="3497" w:type="dxa"/>
+          </w:tcPr>
+          <w:p/>
+        </w:tc>
+      </w:tr>
+      <w:tr>
+        <w:tc>
+          <w:tcPr>
+            <w:tcW w:w="704" w:type="dxa"/>
+          </w:tcPr>
+          <w:p/>
+        </w:tc>
+        <w:tc>
+          <w:tcPr>
+            <w:tcW w:w="4094" w:type="dxa"/>
+          </w:tcPr>
+          <w:p>
+            <w:pPr>
+              <w:rPr>
+                <w:lang w:val="en-US"/>
+              </w:rPr>
+            </w:pPr>
+            <w:r>
+              <w:rPr>
+                <w:lang w:val="en-US"/>
+              </w:rPr>
+              <w:t>PAN</w:t>
+            </w:r>
+            <w:r>
+              <w:t>minutesOfWork</w:t>
+            </w:r>
+            <w:r>
+              <w:rPr>
+                <w:lang w:val="en-US"/>
+              </w:rPr>
+              <w:t>Osmos1</w:t>
+            </w:r>
+          </w:p>
+        </w:tc>
+        <w:tc>
+          <w:tcPr>
+            <w:tcW w:w="959" w:type="dxa"/>
+          </w:tcPr>
+          <w:p>
+            <w:r>
+              <w:rPr>
+                <w:lang w:val="en-US"/>
+              </w:rPr>
+              <w:t>word</w:t>
+            </w:r>
+          </w:p>
+        </w:tc>
+        <w:tc>
+          <w:tcPr>
+            <w:tcW w:w="1231" w:type="dxa"/>
+          </w:tcPr>
+          <w:p>
+            <w:r>
+              <w:rPr>
+                <w:lang w:val="en-US"/>
+              </w:rPr>
+              <w:t>PSW</w:t>
+            </w:r>
+            <w:r>
+              <w:rPr>
+                <w:lang w:val="en-US"/>
+              </w:rPr>
+              <w:t>319</w:t>
+            </w:r>
+          </w:p>
+        </w:tc>
+        <w:tc>
+          <w:tcPr>
+            <w:tcW w:w="3497" w:type="dxa"/>
+          </w:tcPr>
+          <w:p/>
+        </w:tc>
+      </w:tr>
+      <w:tr>
+        <w:tc>
+          <w:tcPr>
+            <w:tcW w:w="704" w:type="dxa"/>
+          </w:tcPr>
+          <w:p/>
+        </w:tc>
+        <w:tc>
+          <w:tcPr>
+            <w:tcW w:w="4094" w:type="dxa"/>
+          </w:tcPr>
+          <w:p>
+            <w:pPr>
+              <w:rPr>
+                <w:lang w:val="en-US"/>
+              </w:rPr>
+            </w:pPr>
+            <w:r>
+              <w:rPr>
+                <w:lang w:val="en-US"/>
+              </w:rPr>
+              <w:t>PAN</w:t>
+            </w:r>
+            <w:r>
+              <w:t>secondsOfWork</w:t>
+            </w:r>
+            <w:r>
+              <w:rPr>
+                <w:lang w:val="en-US"/>
+              </w:rPr>
+              <w:t>Osmos1</w:t>
+            </w:r>
+          </w:p>
+        </w:tc>
+        <w:tc>
+          <w:tcPr>
+            <w:tcW w:w="959" w:type="dxa"/>
+          </w:tcPr>
+          <w:p>
+            <w:r>
+              <w:rPr>
+                <w:lang w:val="en-US"/>
+              </w:rPr>
+              <w:t>word</w:t>
+            </w:r>
+          </w:p>
+        </w:tc>
+        <w:tc>
+          <w:tcPr>
+            <w:tcW w:w="1231" w:type="dxa"/>
+          </w:tcPr>
+          <w:p>
+            <w:r>
+              <w:rPr>
+                <w:lang w:val="en-US"/>
+              </w:rPr>
+              <w:t>PSW</w:t>
+            </w:r>
+            <w:r>
+              <w:rPr>
+                <w:lang w:val="en-US"/>
+              </w:rPr>
+              <w:t>320</w:t>
+            </w:r>
+          </w:p>
+        </w:tc>
+        <w:tc>
+          <w:tcPr>
+            <w:tcW w:w="3497" w:type="dxa"/>
+          </w:tcPr>
+          <w:p/>
+        </w:tc>
+      </w:tr>
+      <w:tr>
+        <w:tc>
+          <w:tcPr>
+            <w:tcW w:w="704" w:type="dxa"/>
+          </w:tcPr>
+          <w:p/>
+        </w:tc>
+        <w:tc>
+          <w:tcPr>
+            <w:tcW w:w="4094" w:type="dxa"/>
+          </w:tcPr>
+          <w:p>
+            <w:r>
+              <w:rPr>
+                <w:lang w:val="en-US"/>
+              </w:rPr>
+              <w:t>PAN</w:t>
+            </w:r>
+            <w:r>
+              <w:t>toNextStar</w:t>
+            </w:r>
+            <w:r>
+              <w:rPr>
+                <w:lang w:val="en-US"/>
+              </w:rPr>
+              <w:t>t</w:t>
+            </w:r>
+            <w:r>
+              <w:rPr>
+                <w:lang w:val="en-US"/>
+              </w:rPr>
+              <w:t>Osmos1</w:t>
+            </w:r>
+            <w:r>
+              <w:t>timer</w:t>
+            </w:r>
+          </w:p>
+        </w:tc>
+        <w:tc>
+          <w:tcPr>
+            <w:tcW w:w="959" w:type="dxa"/>
+          </w:tcPr>
+          <w:p>
+            <w:r>
+              <w:rPr>
+                <w:lang w:val="en-US"/>
+              </w:rPr>
+              <w:t>word</w:t>
+            </w:r>
+          </w:p>
+        </w:tc>
+        <w:tc>
+          <w:tcPr>
+            <w:tcW w:w="1231" w:type="dxa"/>
+          </w:tcPr>
+          <w:p>
+            <w:r>
+              <w:rPr>
+                <w:lang w:val="en-US"/>
+              </w:rPr>
+              <w:t>PSW</w:t>
+            </w:r>
+            <w:r>
+              <w:rPr>
+                <w:lang w:val="en-US"/>
+              </w:rPr>
+              <w:t>321</w:t>
+            </w:r>
+          </w:p>
+        </w:tc>
+        <w:tc>
+          <w:tcPr>
+            <w:tcW w:w="3497" w:type="dxa"/>
+          </w:tcPr>
+          <w:p/>
+        </w:tc>
+      </w:tr>
+      <w:tr>
+        <w:tc>
+          <w:tcPr>
+            <w:tcW w:w="704" w:type="dxa"/>
+          </w:tcPr>
+          <w:p/>
+        </w:tc>
+        <w:tc>
+          <w:tcPr>
+            <w:tcW w:w="4094" w:type="dxa"/>
+          </w:tcPr>
+          <w:p/>
+        </w:tc>
+        <w:tc>
+          <w:tcPr>
+            <w:tcW w:w="959" w:type="dxa"/>
+          </w:tcPr>
+          <w:p/>
+        </w:tc>
+        <w:tc>
+          <w:tcPr>
+            <w:tcW w:w="1231" w:type="dxa"/>
+          </w:tcPr>
+          <w:p/>
+        </w:tc>
+        <w:tc>
+          <w:tcPr>
+            <w:tcW w:w="3497" w:type="dxa"/>
+          </w:tcPr>
+          <w:p/>
+        </w:tc>
+      </w:tr>
+      <w:tr>
+        <w:tc>
+          <w:tcPr>
+            <w:tcW w:w="704" w:type="dxa"/>
+          </w:tcPr>
+          <w:p/>
+        </w:tc>
+        <w:tc>
+          <w:tcPr>
+            <w:tcW w:w="4094" w:type="dxa"/>
+          </w:tcPr>
+          <w:p>
+            <w:pPr>
+              <w:rPr>
+                <w:lang w:val="en-US"/>
+              </w:rPr>
+            </w:pPr>
+            <w:r>
+              <w:rPr>
+                <w:lang w:val="en-US"/>
+              </w:rPr>
+              <w:t>PAN</w:t>
+            </w:r>
+            <w:r>
+              <w:t>counter</w:t>
+            </w:r>
+            <w:r>
+              <w:rPr>
+                <w:lang w:val="en-US"/>
+              </w:rPr>
+              <w:t>Osmos1</w:t>
+            </w:r>
+          </w:p>
+        </w:tc>
+        <w:tc>
+          <w:tcPr>
+            <w:tcW w:w="959" w:type="dxa"/>
+          </w:tcPr>
+          <w:p>
+            <w:r>
+              <w:rPr>
+                <w:lang w:val="en-US"/>
+              </w:rPr>
+              <w:t>dword</w:t>
+            </w:r>
+          </w:p>
+        </w:tc>
+        <w:tc>
+          <w:tcPr>
+            <w:tcW w:w="1231" w:type="dxa"/>
+          </w:tcPr>
+          <w:p>
+            <w:r>
+              <w:rPr>
+                <w:lang w:val="en-US"/>
+              </w:rPr>
+              <w:t>PSW</w:t>
+            </w:r>
+            <w:r>
+              <w:rPr>
+                <w:lang w:val="en-US"/>
+              </w:rPr>
+              <w:t>322</w:t>
+            </w:r>
+          </w:p>
+        </w:tc>
+        <w:tc>
+          <w:tcPr>
+            <w:tcW w:w="3497" w:type="dxa"/>
+          </w:tcPr>
+          <w:p/>
+        </w:tc>
+      </w:tr>
+      <w:tr>
+        <w:tc>
+          <w:tcPr>
+            <w:tcW w:w="704" w:type="dxa"/>
+          </w:tcPr>
+          <w:p/>
+        </w:tc>
+        <w:tc>
+          <w:tcPr>
+            <w:tcW w:w="4094" w:type="dxa"/>
+          </w:tcPr>
+          <w:p>
+            <w:pPr>
+              <w:rPr>
+                <w:lang w:val="en-US"/>
+              </w:rPr>
+            </w:pPr>
+            <w:r>
+              <w:rPr>
+                <w:lang w:val="en-US"/>
+              </w:rPr>
+              <w:t>PAN</w:t>
+            </w:r>
+            <w:r>
+              <w:t>counter</w:t>
+            </w:r>
+            <w:r>
+              <w:rPr>
+                <w:lang w:val="en-US"/>
+              </w:rPr>
+              <w:t>Osmos2</w:t>
+            </w:r>
+          </w:p>
+        </w:tc>
+        <w:tc>
+          <w:tcPr>
+            <w:tcW w:w="959" w:type="dxa"/>
+          </w:tcPr>
+          <w:p>
+            <w:r>
+              <w:rPr>
+                <w:lang w:val="en-US"/>
+              </w:rPr>
+              <w:t>dword</w:t>
+            </w:r>
+          </w:p>
+        </w:tc>
+        <w:tc>
+          <w:tcPr>
+            <w:tcW w:w="1231" w:type="dxa"/>
+          </w:tcPr>
+          <w:p>
+            <w:r>
+              <w:rPr>
+                <w:lang w:val="en-US"/>
+              </w:rPr>
+              <w:t>PSW</w:t>
+            </w:r>
+            <w:r>
+              <w:rPr>
+                <w:lang w:val="en-US"/>
+              </w:rPr>
+              <w:t>324</w:t>
+            </w:r>
+          </w:p>
+        </w:tc>
+        <w:tc>
+          <w:tcPr>
+            <w:tcW w:w="3497" w:type="dxa"/>
+          </w:tcPr>
+          <w:p/>
+        </w:tc>
+      </w:tr>
+      <w:tr>
+        <w:tc>
+          <w:tcPr>
+            <w:tcW w:w="704" w:type="dxa"/>
+          </w:tcPr>
+          <w:p/>
+        </w:tc>
+        <w:tc>
+          <w:tcPr>
+            <w:tcW w:w="4094" w:type="dxa"/>
+          </w:tcPr>
+          <w:p/>
+        </w:tc>
+        <w:tc>
+          <w:tcPr>
+            <w:tcW w:w="959" w:type="dxa"/>
+          </w:tcPr>
+          <w:p/>
+        </w:tc>
+        <w:tc>
+          <w:tcPr>
+            <w:tcW w:w="1231" w:type="dxa"/>
+          </w:tcPr>
+          <w:p/>
+        </w:tc>
+        <w:tc>
+          <w:tcPr>
+            <w:tcW w:w="3497" w:type="dxa"/>
+          </w:tcPr>
+          <w:p/>
+        </w:tc>
+      </w:tr>
+      <w:tr>
+        <w:tc>
+          <w:tcPr>
+            <w:tcW w:w="704" w:type="dxa"/>
+          </w:tcPr>
+          <w:p/>
+        </w:tc>
+        <w:tc>
+          <w:tcPr>
+            <w:tcW w:w="4094" w:type="dxa"/>
+          </w:tcPr>
+          <w:p>
+            <w:pPr>
+              <w:rPr>
+                <w:lang w:val="en-US"/>
+              </w:rPr>
+            </w:pPr>
+            <w:r>
+              <w:rPr>
+                <w:lang w:val="en-US"/>
+              </w:rPr>
+              <w:t>PAN</w:t>
+            </w:r>
+            <w:r>
+              <w:t>daysOfWork</w:t>
+            </w:r>
+            <w:r>
+              <w:rPr>
+                <w:lang w:val="en-US"/>
+              </w:rPr>
+              <w:t>Osmos2</w:t>
+            </w:r>
+          </w:p>
+        </w:tc>
+        <w:tc>
+          <w:tcPr>
+            <w:tcW w:w="959" w:type="dxa"/>
+          </w:tcPr>
+          <w:p>
+            <w:r>
+              <w:rPr>
+                <w:lang w:val="en-US"/>
+              </w:rPr>
+              <w:t>word</w:t>
+            </w:r>
+          </w:p>
+        </w:tc>
+        <w:tc>
+          <w:tcPr>
+            <w:tcW w:w="1231" w:type="dxa"/>
+          </w:tcPr>
+          <w:p>
+            <w:r>
+              <w:rPr>
+                <w:lang w:val="en-US"/>
+              </w:rPr>
+              <w:t>PSW</w:t>
+            </w:r>
+            <w:r>
+              <w:rPr>
+                <w:lang w:val="en-US"/>
+              </w:rPr>
+              <w:t>326</w:t>
+            </w:r>
+          </w:p>
+        </w:tc>
+        <w:tc>
+          <w:tcPr>
+            <w:tcW w:w="3497" w:type="dxa"/>
+          </w:tcPr>
+          <w:p/>
+        </w:tc>
+      </w:tr>
+      <w:tr>
+        <w:tc>
+          <w:tcPr>
+            <w:tcW w:w="704" w:type="dxa"/>
+          </w:tcPr>
+          <w:p/>
+        </w:tc>
+        <w:tc>
+          <w:tcPr>
+            <w:tcW w:w="4094" w:type="dxa"/>
+          </w:tcPr>
+          <w:p>
+            <w:pPr>
+              <w:rPr>
+                <w:lang w:val="en-US"/>
+              </w:rPr>
+            </w:pPr>
+            <w:r>
+              <w:rPr>
+                <w:lang w:val="en-US"/>
+              </w:rPr>
+              <w:t>PAN</w:t>
+            </w:r>
+            <w:r>
+              <w:t>hoursOfWork</w:t>
+            </w:r>
+            <w:r>
+              <w:rPr>
+                <w:lang w:val="en-US"/>
+              </w:rPr>
+              <w:t>Osmos2</w:t>
+            </w:r>
+          </w:p>
+        </w:tc>
+        <w:tc>
+          <w:tcPr>
+            <w:tcW w:w="959" w:type="dxa"/>
+          </w:tcPr>
+          <w:p>
+            <w:r>
+              <w:rPr>
+                <w:lang w:val="en-US"/>
+              </w:rPr>
+              <w:t>word</w:t>
+            </w:r>
+          </w:p>
+        </w:tc>
+        <w:tc>
+          <w:tcPr>
+            <w:tcW w:w="1231" w:type="dxa"/>
+          </w:tcPr>
+          <w:p>
+            <w:r>
+              <w:rPr>
+                <w:lang w:val="en-US"/>
+              </w:rPr>
+              <w:t>PSW</w:t>
+            </w:r>
+            <w:r>
+              <w:rPr>
+                <w:lang w:val="en-US"/>
+              </w:rPr>
+              <w:t>327</w:t>
+            </w:r>
+          </w:p>
+        </w:tc>
+        <w:tc>
+          <w:tcPr>
+            <w:tcW w:w="3497" w:type="dxa"/>
+          </w:tcPr>
+          <w:p/>
+        </w:tc>
+      </w:tr>
+      <w:tr>
+        <w:tc>
+          <w:tcPr>
+            <w:tcW w:w="704" w:type="dxa"/>
+          </w:tcPr>
+          <w:p/>
+        </w:tc>
+        <w:tc>
+          <w:tcPr>
+            <w:tcW w:w="4094" w:type="dxa"/>
+          </w:tcPr>
+          <w:p>
+            <w:pPr>
+              <w:rPr>
+                <w:lang w:val="en-US"/>
+              </w:rPr>
+            </w:pPr>
+            <w:r>
+              <w:rPr>
+                <w:lang w:val="en-US"/>
+              </w:rPr>
+              <w:t>PAN</w:t>
+            </w:r>
+            <w:r>
+              <w:t>minutesOfWork</w:t>
+            </w:r>
+            <w:r>
+              <w:rPr>
+                <w:lang w:val="en-US"/>
+              </w:rPr>
+              <w:t>Osmos2</w:t>
+            </w:r>
+          </w:p>
+        </w:tc>
+        <w:tc>
+          <w:tcPr>
+            <w:tcW w:w="959" w:type="dxa"/>
+          </w:tcPr>
+          <w:p>
+            <w:r>
+              <w:rPr>
+                <w:lang w:val="en-US"/>
+              </w:rPr>
+              <w:t>word</w:t>
+            </w:r>
+          </w:p>
+        </w:tc>
+        <w:tc>
+          <w:tcPr>
+            <w:tcW w:w="1231" w:type="dxa"/>
+          </w:tcPr>
+          <w:p>
+            <w:r>
+              <w:rPr>
+                <w:lang w:val="en-US"/>
+              </w:rPr>
+              <w:t>PSW</w:t>
+            </w:r>
+            <w:r>
+              <w:rPr>
+                <w:lang w:val="en-US"/>
+              </w:rPr>
+              <w:t>328</w:t>
+            </w:r>
+          </w:p>
+        </w:tc>
+        <w:tc>
+          <w:tcPr>
+            <w:tcW w:w="3497" w:type="dxa"/>
+          </w:tcPr>
+          <w:p/>
+        </w:tc>
+      </w:tr>
+      <w:tr>
+        <w:tc>
+          <w:tcPr>
+            <w:tcW w:w="704" w:type="dxa"/>
+          </w:tcPr>
+          <w:p/>
+        </w:tc>
+        <w:tc>
+          <w:tcPr>
+            <w:tcW w:w="4094" w:type="dxa"/>
+          </w:tcPr>
+          <w:p>
+            <w:pPr>
+              <w:rPr>
+                <w:lang w:val="en-US"/>
+              </w:rPr>
+            </w:pPr>
+            <w:r>
+              <w:rPr>
+                <w:lang w:val="en-US"/>
+              </w:rPr>
+              <w:t>PAN</w:t>
+            </w:r>
+            <w:r>
+              <w:t>secondsOfWork</w:t>
+            </w:r>
+            <w:r>
+              <w:rPr>
+                <w:lang w:val="en-US"/>
+              </w:rPr>
+              <w:t>Osmos2</w:t>
+            </w:r>
+          </w:p>
+        </w:tc>
+        <w:tc>
+          <w:tcPr>
+            <w:tcW w:w="959" w:type="dxa"/>
+          </w:tcPr>
+          <w:p>
+            <w:r>
+              <w:rPr>
+                <w:lang w:val="en-US"/>
+              </w:rPr>
+              <w:t>word</w:t>
+            </w:r>
+          </w:p>
+        </w:tc>
+        <w:tc>
+          <w:tcPr>
+            <w:tcW w:w="1231" w:type="dxa"/>
+          </w:tcPr>
+          <w:p>
+            <w:r>
+              <w:rPr>
+                <w:lang w:val="en-US"/>
+              </w:rPr>
+              <w:t>PSW</w:t>
+            </w:r>
+            <w:r>
+              <w:rPr>
+                <w:lang w:val="en-US"/>
+              </w:rPr>
+              <w:t>329</w:t>
+            </w:r>
+          </w:p>
+        </w:tc>
+        <w:tc>
+          <w:tcPr>
+            <w:tcW w:w="3497" w:type="dxa"/>
+          </w:tcPr>
+          <w:p/>
+        </w:tc>
+      </w:tr>
+      <w:tr>
+        <w:tc>
+          <w:tcPr>
+            <w:tcW w:w="704" w:type="dxa"/>
+          </w:tcPr>
+          <w:p/>
+        </w:tc>
+        <w:tc>
+          <w:tcPr>
+            <w:tcW w:w="4094" w:type="dxa"/>
+          </w:tcPr>
+          <w:p>
+            <w:r>
+              <w:rPr>
+                <w:lang w:val="en-US"/>
+              </w:rPr>
+              <w:t>PAN</w:t>
+            </w:r>
+            <w:r>
+              <w:t>toNextStar</w:t>
+            </w:r>
+            <w:r>
+              <w:rPr>
+                <w:lang w:val="en-US"/>
+              </w:rPr>
+              <w:t>t</w:t>
+            </w:r>
+            <w:r>
+              <w:rPr>
+                <w:lang w:val="en-US"/>
+              </w:rPr>
+              <w:t>Osmos2</w:t>
+            </w:r>
+            <w:r>
+              <w:t>timer</w:t>
+            </w:r>
+          </w:p>
+        </w:tc>
+        <w:tc>
+          <w:tcPr>
+            <w:tcW w:w="959" w:type="dxa"/>
+          </w:tcPr>
+          <w:p>
+            <w:r>
+              <w:rPr>
+                <w:lang w:val="en-US"/>
+              </w:rPr>
+              <w:t>word</w:t>
+            </w:r>
+          </w:p>
+        </w:tc>
+        <w:tc>
+          <w:tcPr>
+            <w:tcW w:w="1231" w:type="dxa"/>
+          </w:tcPr>
+          <w:p>
+            <w:r>
+              <w:rPr>
+                <w:lang w:val="en-US"/>
+              </w:rPr>
+              <w:t>PSW</w:t>
+            </w:r>
+            <w:r>
+              <w:rPr>
+                <w:lang w:val="en-US"/>
+              </w:rPr>
+              <w:t>330</w:t>
+            </w:r>
+          </w:p>
+        </w:tc>
+        <w:tc>
+          <w:tcPr>
+            <w:tcW w:w="3497" w:type="dxa"/>
+          </w:tcPr>
+          <w:p/>
+        </w:tc>
+      </w:tr>
+      <w:tr>
+        <w:tc>
+          <w:tcPr>
+            <w:tcW w:w="704" w:type="dxa"/>
+          </w:tcPr>
+          <w:p/>
+        </w:tc>
+        <w:tc>
+          <w:tcPr>
+            <w:tcW w:w="4094" w:type="dxa"/>
+          </w:tcPr>
+          <w:p/>
+        </w:tc>
+        <w:tc>
+          <w:tcPr>
+            <w:tcW w:w="959" w:type="dxa"/>
+          </w:tcPr>
+          <w:p/>
+        </w:tc>
+        <w:tc>
+          <w:tcPr>
+            <w:tcW w:w="1231" w:type="dxa"/>
+          </w:tcPr>
+          <w:p/>
+        </w:tc>
+        <w:tc>
+          <w:tcPr>
+            <w:tcW w:w="3497" w:type="dxa"/>
+          </w:tcPr>
+          <w:p/>
+        </w:tc>
+      </w:tr>
+      <w:tr>
+        <w:tc>
+          <w:tcPr>
+            <w:tcW w:w="704" w:type="dxa"/>
+          </w:tcPr>
+          <w:p/>
+        </w:tc>
+        <w:tc>
+          <w:tcPr>
+            <w:tcW w:w="4094" w:type="dxa"/>
+          </w:tcPr>
+          <w:p/>
+        </w:tc>
+        <w:tc>
+          <w:tcPr>
+            <w:tcW w:w="959" w:type="dxa"/>
+          </w:tcPr>
+          <w:p/>
+        </w:tc>
+        <w:tc>
+          <w:tcPr>
+            <w:tcW w:w="1231" w:type="dxa"/>
+          </w:tcPr>
+          <w:p>
+            <w:pPr>
+              <w:rPr>
+                <w:lang w:val="en-US"/>
+              </w:rPr>
+            </w:pPr>
+            <w:r>
+              <w:rPr>
+                <w:lang w:val="en-US"/>
+              </w:rPr>
+              <w:t>PSW33</w:t>
+            </w:r>
+            <w:r>
+              <w:rPr>
+                <w:lang w:val="en-US"/>
+              </w:rPr>
+              <w:t>1</w:t>
+            </w:r>
+          </w:p>
         </w:tc>
         <w:tc>
           <w:tcPr>
@@ -7861,6 +8530,59 @@
                 <w:lang w:val="en-US"/>
               </w:rPr>
             </w:pPr>
+          </w:p>
+        </w:tc>
+        <w:tc>
+          <w:tcPr>
+            <w:tcW w:w="3497" w:type="dxa"/>
+          </w:tcPr>
+          <w:p/>
+        </w:tc>
+      </w:tr>
+      <w:tr>
+        <w:tc>
+          <w:tcPr>
+            <w:tcW w:w="704" w:type="dxa"/>
+          </w:tcPr>
+          <w:p/>
+        </w:tc>
+        <w:tc>
+          <w:tcPr>
+            <w:tcW w:w="4094" w:type="dxa"/>
+          </w:tcPr>
+          <w:p>
+            <w:r>
+              <w:rPr>
+                <w:lang w:val="en-US"/>
+              </w:rPr>
+              <w:t>PANsetWord</w:t>
+            </w:r>
+            <w:r>
+              <w:rPr>
+                <w:lang w:val="en-US"/>
+              </w:rPr>
+              <w:t>Osmos</w:t>
+            </w:r>
+          </w:p>
+        </w:tc>
+        <w:tc>
+          <w:tcPr>
+            <w:tcW w:w="959" w:type="dxa"/>
+          </w:tcPr>
+          <w:p>
+            <w:r>
+              <w:rPr>
+                <w:lang w:val="en-US"/>
+              </w:rPr>
+              <w:t>word</w:t>
+            </w:r>
+          </w:p>
+        </w:tc>
+        <w:tc>
+          <w:tcPr>
+            <w:tcW w:w="1231" w:type="dxa"/>
+          </w:tcPr>
+          <w:p>
             <w:r>
               <w:rPr>
                 <w:lang w:val="en-US"/>
@@ -7871,6 +8593,2227 @@
               <w:t>304</w:t>
             </w:r>
           </w:p>
+        </w:tc>
+        <w:tc>
+          <w:tcPr>
+            <w:tcW w:w="3497" w:type="dxa"/>
+          </w:tcPr>
+          <w:p>
+            <w:r>
+              <w:rPr>
+                <w:lang w:val="en-US"/>
+              </w:rPr>
+              <w:t xml:space="preserve">0 - set </w:t>
+            </w:r>
+            <w:r>
+              <w:rPr>
+                <w:lang w:val="en-US"/>
+              </w:rPr>
+              <w:t>osmos</w:t>
+            </w:r>
+            <w:r>
+              <w:rPr>
+                <w:lang w:val="en-US"/>
+              </w:rPr>
+              <w:t xml:space="preserve"> 1 main</w:t>
+            </w:r>
+          </w:p>
+        </w:tc>
+      </w:tr>
+      <w:tr>
+        <w:tc>
+          <w:tcPr>
+            <w:tcW w:w="704" w:type="dxa"/>
+          </w:tcPr>
+          <w:p/>
+        </w:tc>
+        <w:tc>
+          <w:tcPr>
+            <w:tcW w:w="4094" w:type="dxa"/>
+          </w:tcPr>
+          <w:p/>
+        </w:tc>
+        <w:tc>
+          <w:tcPr>
+            <w:tcW w:w="959" w:type="dxa"/>
+          </w:tcPr>
+          <w:p/>
+        </w:tc>
+        <w:tc>
+          <w:tcPr>
+            <w:tcW w:w="1231" w:type="dxa"/>
+          </w:tcPr>
+          <w:p/>
+        </w:tc>
+        <w:tc>
+          <w:tcPr>
+            <w:tcW w:w="3497" w:type="dxa"/>
+          </w:tcPr>
+          <w:p>
+            <w:r>
+              <w:rPr>
+                <w:lang w:val="en-US"/>
+              </w:rPr>
+              <w:t xml:space="preserve">1- set </w:t>
+            </w:r>
+            <w:r>
+              <w:rPr>
+                <w:lang w:val="en-US"/>
+              </w:rPr>
+              <w:t>osmos</w:t>
+            </w:r>
+            <w:r>
+              <w:rPr>
+                <w:lang w:val="en-US"/>
+              </w:rPr>
+              <w:t xml:space="preserve"> 2 main</w:t>
+            </w:r>
+          </w:p>
+        </w:tc>
+      </w:tr>
+      <w:tr>
+        <w:tc>
+          <w:tcPr>
+            <w:tcW w:w="704" w:type="dxa"/>
+          </w:tcPr>
+          <w:p/>
+        </w:tc>
+        <w:tc>
+          <w:tcPr>
+            <w:tcW w:w="4094" w:type="dxa"/>
+          </w:tcPr>
+          <w:p>
+            <w:r>
+              <w:rPr>
+                <w:lang w:val="en-US"/>
+              </w:rPr>
+              <w:t>*</w:t>
+            </w:r>
+            <w:r>
+              <w:t xml:space="preserve"> осмос 1 = </w:t>
+            </w:r>
+            <w:r>
+              <w:rPr>
+                <w:lang w:val="en-US"/>
+              </w:rPr>
+              <w:t xml:space="preserve">PV03.07/01, </w:t>
+            </w:r>
+          </w:p>
+        </w:tc>
+        <w:tc>
+          <w:tcPr>
+            <w:tcW w:w="959" w:type="dxa"/>
+          </w:tcPr>
+          <w:p/>
+        </w:tc>
+        <w:tc>
+          <w:tcPr>
+            <w:tcW w:w="1231" w:type="dxa"/>
+          </w:tcPr>
+          <w:p/>
+        </w:tc>
+        <w:tc>
+          <w:tcPr>
+            <w:tcW w:w="3497" w:type="dxa"/>
+          </w:tcPr>
+          <w:p>
+            <w:r>
+              <w:rPr>
+                <w:lang w:val="en-US"/>
+              </w:rPr>
+              <w:t>2 – set by counter</w:t>
+            </w:r>
+          </w:p>
+        </w:tc>
+      </w:tr>
+      <w:tr>
+        <w:tc>
+          <w:tcPr>
+            <w:tcW w:w="704" w:type="dxa"/>
+          </w:tcPr>
+          <w:p/>
+        </w:tc>
+        <w:tc>
+          <w:tcPr>
+            <w:tcW w:w="4094" w:type="dxa"/>
+          </w:tcPr>
+          <w:p>
+            <w:r>
+              <w:t xml:space="preserve">Осмос 2 = </w:t>
+            </w:r>
+            <w:r>
+              <w:rPr>
+                <w:lang w:val="en-US"/>
+              </w:rPr>
+              <w:t>PV03.07/02</w:t>
+            </w:r>
+          </w:p>
+        </w:tc>
+        <w:tc>
+          <w:tcPr>
+            <w:tcW w:w="959" w:type="dxa"/>
+          </w:tcPr>
+          <w:p/>
+        </w:tc>
+        <w:tc>
+          <w:tcPr>
+            <w:tcW w:w="1231" w:type="dxa"/>
+          </w:tcPr>
+          <w:p/>
+        </w:tc>
+        <w:tc>
+          <w:tcPr>
+            <w:tcW w:w="3497" w:type="dxa"/>
+          </w:tcPr>
+          <w:p>
+            <w:r>
+              <w:t xml:space="preserve">3 – </w:t>
+            </w:r>
+            <w:r>
+              <w:rPr>
+                <w:lang w:val="en-US"/>
+              </w:rPr>
+              <w:t>setByWorkTime</w:t>
+            </w:r>
+          </w:p>
+        </w:tc>
+      </w:tr>
+      <w:tr>
+        <w:tc>
+          <w:tcPr>
+            <w:tcW w:w="704" w:type="dxa"/>
+          </w:tcPr>
+          <w:p/>
+        </w:tc>
+        <w:tc>
+          <w:tcPr>
+            <w:tcW w:w="4094" w:type="dxa"/>
+          </w:tcPr>
+          <w:p/>
+        </w:tc>
+        <w:tc>
+          <w:tcPr>
+            <w:tcW w:w="959" w:type="dxa"/>
+          </w:tcPr>
+          <w:p/>
+        </w:tc>
+        <w:tc>
+          <w:tcPr>
+            <w:tcW w:w="1231" w:type="dxa"/>
+          </w:tcPr>
+          <w:p/>
+        </w:tc>
+        <w:tc>
+          <w:tcPr>
+            <w:tcW w:w="3497" w:type="dxa"/>
+          </w:tcPr>
+          <w:p>
+            <w:r>
+              <w:rPr>
+                <w:lang w:val="en-US"/>
+              </w:rPr>
+              <w:t>4 – reset</w:t>
+            </w:r>
+            <w:r>
+              <w:rPr>
+                <w:lang w:val="en-US"/>
+              </w:rPr>
+              <w:t>Osmos</w:t>
+            </w:r>
+            <w:r>
+              <w:rPr>
+                <w:lang w:val="en-US"/>
+              </w:rPr>
+              <w:t>1counter</w:t>
+            </w:r>
+          </w:p>
+        </w:tc>
+      </w:tr>
+      <w:tr>
+        <w:tc>
+          <w:tcPr>
+            <w:tcW w:w="704" w:type="dxa"/>
+          </w:tcPr>
+          <w:p/>
+        </w:tc>
+        <w:tc>
+          <w:tcPr>
+            <w:tcW w:w="4094" w:type="dxa"/>
+          </w:tcPr>
+          <w:p/>
+        </w:tc>
+        <w:tc>
+          <w:tcPr>
+            <w:tcW w:w="959" w:type="dxa"/>
+          </w:tcPr>
+          <w:p/>
+        </w:tc>
+        <w:tc>
+          <w:tcPr>
+            <w:tcW w:w="1231" w:type="dxa"/>
+          </w:tcPr>
+          <w:p/>
+        </w:tc>
+        <w:tc>
+          <w:tcPr>
+            <w:tcW w:w="3497" w:type="dxa"/>
+          </w:tcPr>
+          <w:p>
+            <w:r>
+              <w:rPr>
+                <w:lang w:val="en-US"/>
+              </w:rPr>
+              <w:t>5 – reset</w:t>
+            </w:r>
+            <w:r>
+              <w:rPr>
+                <w:lang w:val="en-US"/>
+              </w:rPr>
+              <w:t>Osmos</w:t>
+            </w:r>
+            <w:r>
+              <w:rPr>
+                <w:lang w:val="en-US"/>
+              </w:rPr>
+              <w:t>2counter</w:t>
+            </w:r>
+          </w:p>
+        </w:tc>
+      </w:tr>
+      <w:tr>
+        <w:tc>
+          <w:tcPr>
+            <w:tcW w:w="704" w:type="dxa"/>
+          </w:tcPr>
+          <w:p/>
+        </w:tc>
+        <w:tc>
+          <w:tcPr>
+            <w:tcW w:w="4094" w:type="dxa"/>
+          </w:tcPr>
+          <w:p/>
+        </w:tc>
+        <w:tc>
+          <w:tcPr>
+            <w:tcW w:w="959" w:type="dxa"/>
+          </w:tcPr>
+          <w:p/>
+        </w:tc>
+        <w:tc>
+          <w:tcPr>
+            <w:tcW w:w="1231" w:type="dxa"/>
+          </w:tcPr>
+          <w:p/>
+        </w:tc>
+        <w:tc>
+          <w:tcPr>
+            <w:tcW w:w="3497" w:type="dxa"/>
+          </w:tcPr>
+          <w:p>
+            <w:r>
+              <w:rPr>
+                <w:lang w:val="en-US"/>
+              </w:rPr>
+              <w:t>6 – resetWorkTime</w:t>
+            </w:r>
+            <w:r>
+              <w:rPr>
+                <w:lang w:val="en-US"/>
+              </w:rPr>
+              <w:t>Osmos</w:t>
+            </w:r>
+            <w:r>
+              <w:rPr>
+                <w:lang w:val="en-US"/>
+              </w:rPr>
+              <w:t>1</w:t>
+            </w:r>
+          </w:p>
+        </w:tc>
+      </w:tr>
+      <w:tr>
+        <w:tc>
+          <w:tcPr>
+            <w:tcW w:w="704" w:type="dxa"/>
+          </w:tcPr>
+          <w:p/>
+        </w:tc>
+        <w:tc>
+          <w:tcPr>
+            <w:tcW w:w="4094" w:type="dxa"/>
+          </w:tcPr>
+          <w:p/>
+        </w:tc>
+        <w:tc>
+          <w:tcPr>
+            <w:tcW w:w="959" w:type="dxa"/>
+          </w:tcPr>
+          <w:p/>
+        </w:tc>
+        <w:tc>
+          <w:tcPr>
+            <w:tcW w:w="1231" w:type="dxa"/>
+          </w:tcPr>
+          <w:p/>
+        </w:tc>
+        <w:tc>
+          <w:tcPr>
+            <w:tcW w:w="3497" w:type="dxa"/>
+          </w:tcPr>
+          <w:p>
+            <w:r>
+              <w:rPr>
+                <w:lang w:val="en-US"/>
+              </w:rPr>
+              <w:t>7 – resetWorkTime</w:t>
+            </w:r>
+            <w:r>
+              <w:rPr>
+                <w:lang w:val="en-US"/>
+              </w:rPr>
+              <w:t>Osmos</w:t>
+            </w:r>
+            <w:r>
+              <w:rPr>
+                <w:lang w:val="en-US"/>
+              </w:rPr>
+              <w:t>2</w:t>
+            </w:r>
+          </w:p>
+        </w:tc>
+      </w:tr>
+      <w:tr>
+        <w:tc>
+          <w:tcPr>
+            <w:tcW w:w="704" w:type="dxa"/>
+          </w:tcPr>
+          <w:p/>
+        </w:tc>
+        <w:tc>
+          <w:tcPr>
+            <w:tcW w:w="4094" w:type="dxa"/>
+          </w:tcPr>
+          <w:p/>
+        </w:tc>
+        <w:tc>
+          <w:tcPr>
+            <w:tcW w:w="959" w:type="dxa"/>
+          </w:tcPr>
+          <w:p/>
+        </w:tc>
+        <w:tc>
+          <w:tcPr>
+            <w:tcW w:w="1231" w:type="dxa"/>
+          </w:tcPr>
+          <w:p/>
+        </w:tc>
+        <w:tc>
+          <w:tcPr>
+            <w:tcW w:w="3497" w:type="dxa"/>
+          </w:tcPr>
+          <w:p/>
+        </w:tc>
+      </w:tr>
+      <w:tr>
+        <w:tc>
+          <w:tcPr>
+            <w:tcW w:w="704" w:type="dxa"/>
+          </w:tcPr>
+          <w:p/>
+        </w:tc>
+        <w:tc>
+          <w:tcPr>
+            <w:tcW w:w="4094" w:type="dxa"/>
+          </w:tcPr>
+          <w:p>
+            <w:pPr>
+              <w:tabs>
+                <w:tab w:val="left" w:pos="1305"/>
+              </w:tabs>
+            </w:pPr>
+            <w:r>
+              <w:t>резерв</w:t>
+            </w:r>
+          </w:p>
+        </w:tc>
+        <w:tc>
+          <w:tcPr>
+            <w:tcW w:w="959" w:type="dxa"/>
+          </w:tcPr>
+          <w:p/>
+        </w:tc>
+        <w:tc>
+          <w:tcPr>
+            <w:tcW w:w="1231" w:type="dxa"/>
+          </w:tcPr>
+          <w:p>
+            <w:r>
+              <w:rPr>
+                <w:lang w:val="en-US"/>
+              </w:rPr>
+              <w:t>PFW</w:t>
+            </w:r>
+            <w:r>
+              <w:t>30</w:t>
+            </w:r>
+            <w:r>
+              <w:t>5</w:t>
+            </w:r>
+          </w:p>
+        </w:tc>
+        <w:tc>
+          <w:tcPr>
+            <w:tcW w:w="3497" w:type="dxa"/>
+          </w:tcPr>
+          <w:p/>
+        </w:tc>
+      </w:tr>
+      <w:tr>
+        <w:tc>
+          <w:tcPr>
+            <w:tcW w:w="704" w:type="dxa"/>
+          </w:tcPr>
+          <w:p/>
+        </w:tc>
+        <w:tc>
+          <w:tcPr>
+            <w:tcW w:w="4094" w:type="dxa"/>
+          </w:tcPr>
+          <w:p>
+            <w:pPr>
+              <w:tabs>
+                <w:tab w:val="left" w:pos="1305"/>
+              </w:tabs>
+            </w:pPr>
+          </w:p>
+        </w:tc>
+        <w:tc>
+          <w:tcPr>
+            <w:tcW w:w="959" w:type="dxa"/>
+          </w:tcPr>
+          <w:p/>
+        </w:tc>
+        <w:tc>
+          <w:tcPr>
+            <w:tcW w:w="1231" w:type="dxa"/>
+          </w:tcPr>
+          <w:p>
+            <w:pPr>
+              <w:rPr>
+                <w:lang w:val="en-US"/>
+              </w:rPr>
+            </w:pPr>
+          </w:p>
+        </w:tc>
+        <w:tc>
+          <w:tcPr>
+            <w:tcW w:w="3497" w:type="dxa"/>
+          </w:tcPr>
+          <w:p/>
+        </w:tc>
+      </w:tr>
+      <w:tr>
+        <w:tc>
+          <w:tcPr>
+            <w:tcW w:w="704" w:type="dxa"/>
+          </w:tcPr>
+          <w:p/>
+        </w:tc>
+        <w:tc>
+          <w:tcPr>
+            <w:tcW w:w="4094" w:type="dxa"/>
+          </w:tcPr>
+          <w:p>
+            <w:r>
+              <w:rPr>
+                <w:lang w:val="en-US"/>
+              </w:rPr>
+              <w:t>PAN_</w:t>
+            </w:r>
+            <w:r>
+              <w:t>PT0301startValue</w:t>
+            </w:r>
+          </w:p>
+        </w:tc>
+        <w:tc>
+          <w:tcPr>
+            <w:tcW w:w="959" w:type="dxa"/>
+          </w:tcPr>
+          <w:p>
+            <w:pPr>
+              <w:rPr>
+                <w:lang w:val="en-US"/>
+              </w:rPr>
+            </w:pPr>
+            <w:r>
+              <w:rPr>
+                <w:lang w:val="en-US"/>
+              </w:rPr>
+              <w:t>REAL</w:t>
+            </w:r>
+          </w:p>
+        </w:tc>
+        <w:tc>
+          <w:tcPr>
+            <w:tcW w:w="1231" w:type="dxa"/>
+          </w:tcPr>
+          <w:p>
+            <w:r>
+              <w:rPr>
+                <w:lang w:val="en-US"/>
+              </w:rPr>
+              <w:t>PFW</w:t>
+            </w:r>
+            <w:r>
+              <w:t>30</w:t>
+            </w:r>
+            <w:r>
+              <w:t>6</w:t>
+            </w:r>
+          </w:p>
+        </w:tc>
+        <w:tc>
+          <w:tcPr>
+            <w:tcW w:w="3497" w:type="dxa"/>
+          </w:tcPr>
+          <w:p>
+            <w:r>
+              <w:t>Уставка РТ03.01 для старта, МПа</w:t>
+            </w:r>
+          </w:p>
+        </w:tc>
+      </w:tr>
+      <w:tr>
+        <w:tc>
+          <w:tcPr>
+            <w:tcW w:w="704" w:type="dxa"/>
+          </w:tcPr>
+          <w:p/>
+        </w:tc>
+        <w:tc>
+          <w:tcPr>
+            <w:tcW w:w="4094" w:type="dxa"/>
+          </w:tcPr>
+          <w:p>
+            <w:r>
+              <w:rPr>
+                <w:lang w:val="en-US"/>
+              </w:rPr>
+              <w:t>PAN_</w:t>
+            </w:r>
+            <w:r>
+              <w:t>FIT0303setValue</w:t>
+            </w:r>
+          </w:p>
+        </w:tc>
+        <w:tc>
+          <w:tcPr>
+            <w:tcW w:w="959" w:type="dxa"/>
+          </w:tcPr>
+          <w:p>
+            <w:r>
+              <w:rPr>
+                <w:lang w:val="en-US"/>
+              </w:rPr>
+              <w:t>REAL</w:t>
+            </w:r>
+          </w:p>
+        </w:tc>
+        <w:tc>
+          <w:tcPr>
+            <w:tcW w:w="1231" w:type="dxa"/>
+          </w:tcPr>
+          <w:p>
+            <w:r>
+              <w:rPr>
+                <w:lang w:val="en-US"/>
+              </w:rPr>
+              <w:t>PFW</w:t>
+            </w:r>
+            <w:r>
+              <w:t>30</w:t>
+            </w:r>
+            <w:r>
+              <w:t>8</w:t>
+            </w:r>
+          </w:p>
+        </w:tc>
+        <w:tc>
+          <w:tcPr>
+            <w:tcW w:w="3497" w:type="dxa"/>
+          </w:tcPr>
+          <w:p>
+            <w:r>
+              <w:t xml:space="preserve">Заданный расход </w:t>
+            </w:r>
+            <w:r>
+              <w:rPr>
+                <w:lang w:val="en-US"/>
+              </w:rPr>
+              <w:t>FIT</w:t>
+            </w:r>
+            <w:r>
+              <w:t>03.01/01</w:t>
+            </w:r>
+            <w:r>
+              <w:t>, куб.м/час</w:t>
+            </w:r>
+          </w:p>
+        </w:tc>
+      </w:tr>
+      <w:tr>
+        <w:tc>
+          <w:tcPr>
+            <w:tcW w:w="704" w:type="dxa"/>
+          </w:tcPr>
+          <w:p/>
+        </w:tc>
+        <w:tc>
+          <w:tcPr>
+            <w:tcW w:w="4094" w:type="dxa"/>
+          </w:tcPr>
+          <w:p>
+            <w:r>
+              <w:rPr>
+                <w:lang w:val="en-US"/>
+              </w:rPr>
+              <w:t>PAN_</w:t>
+            </w:r>
+            <w:r>
+              <w:t>PT0302setMaxValue</w:t>
+            </w:r>
+          </w:p>
+        </w:tc>
+        <w:tc>
+          <w:tcPr>
+            <w:tcW w:w="959" w:type="dxa"/>
+          </w:tcPr>
+          <w:p>
+            <w:pPr>
+              <w:rPr>
+                <w:lang w:val="en-US"/>
+              </w:rPr>
+            </w:pPr>
+            <w:r>
+              <w:rPr>
+                <w:lang w:val="en-US"/>
+              </w:rPr>
+              <w:t>REAL</w:t>
+            </w:r>
+          </w:p>
+        </w:tc>
+        <w:tc>
+          <w:tcPr>
+            <w:tcW w:w="1231" w:type="dxa"/>
+          </w:tcPr>
+          <w:p>
+            <w:r>
+              <w:rPr>
+                <w:lang w:val="en-US"/>
+              </w:rPr>
+              <w:t>PFW</w:t>
+            </w:r>
+            <w:r>
+              <w:t>3</w:t>
+            </w:r>
+            <w:r>
+              <w:t>10</w:t>
+            </w:r>
+          </w:p>
+        </w:tc>
+        <w:tc>
+          <w:tcPr>
+            <w:tcW w:w="3497" w:type="dxa"/>
+          </w:tcPr>
+          <w:p>
+            <w:r>
+              <w:t>Максимально допустимое давление РТ0302, МПа</w:t>
+            </w:r>
+          </w:p>
+        </w:tc>
+      </w:tr>
+      <w:tr>
+        <w:tc>
+          <w:tcPr>
+            <w:tcW w:w="704" w:type="dxa"/>
+          </w:tcPr>
+          <w:p/>
+        </w:tc>
+        <w:tc>
+          <w:tcPr>
+            <w:tcW w:w="4094" w:type="dxa"/>
+          </w:tcPr>
+          <w:p>
+            <w:r>
+              <w:rPr>
+                <w:lang w:val="en-US"/>
+              </w:rPr>
+              <w:t>PAN_</w:t>
+            </w:r>
+            <w:r>
+              <w:t>PT030</w:t>
+            </w:r>
+            <w:r>
+              <w:t>3</w:t>
+            </w:r>
+            <w:r>
+              <w:t>setMaxValue</w:t>
+            </w:r>
+          </w:p>
+        </w:tc>
+        <w:tc>
+          <w:tcPr>
+            <w:tcW w:w="959" w:type="dxa"/>
+          </w:tcPr>
+          <w:p>
+            <w:r>
+              <w:rPr>
+                <w:lang w:val="en-US"/>
+              </w:rPr>
+              <w:t>REAL</w:t>
+            </w:r>
+          </w:p>
+        </w:tc>
+        <w:tc>
+          <w:tcPr>
+            <w:tcW w:w="1231" w:type="dxa"/>
+          </w:tcPr>
+          <w:p>
+            <w:r>
+              <w:rPr>
+                <w:lang w:val="en-US"/>
+              </w:rPr>
+              <w:t>PFW</w:t>
+            </w:r>
+            <w:r>
+              <w:t>3</w:t>
+            </w:r>
+            <w:r>
+              <w:t>12</w:t>
+            </w:r>
+          </w:p>
+        </w:tc>
+        <w:tc>
+          <w:tcPr>
+            <w:tcW w:w="3497" w:type="dxa"/>
+          </w:tcPr>
+          <w:p>
+            <w:r>
+              <w:t>Максимально допустимое давление РТ030</w:t>
+            </w:r>
+            <w:r>
+              <w:t>3</w:t>
+            </w:r>
+            <w:r>
+              <w:t>, МПа</w:t>
+            </w:r>
+          </w:p>
+        </w:tc>
+      </w:tr>
+      <w:tr>
+        <w:tc>
+          <w:tcPr>
+            <w:tcW w:w="704" w:type="dxa"/>
+          </w:tcPr>
+          <w:p/>
+        </w:tc>
+        <w:tc>
+          <w:tcPr>
+            <w:tcW w:w="4094" w:type="dxa"/>
+          </w:tcPr>
+          <w:p>
+            <w:r>
+              <w:rPr>
+                <w:lang w:val="en-US"/>
+              </w:rPr>
+              <w:t>PAN_</w:t>
+            </w:r>
+            <w:r>
+              <w:t>PT030</w:t>
+            </w:r>
+            <w:r>
+              <w:t>4</w:t>
+            </w:r>
+            <w:r>
+              <w:t>setMaxValue</w:t>
+            </w:r>
+          </w:p>
+        </w:tc>
+        <w:tc>
+          <w:tcPr>
+            <w:tcW w:w="959" w:type="dxa"/>
+          </w:tcPr>
+          <w:p>
+            <w:r>
+              <w:rPr>
+                <w:lang w:val="en-US"/>
+              </w:rPr>
+              <w:t>REAL</w:t>
+            </w:r>
+          </w:p>
+        </w:tc>
+        <w:tc>
+          <w:tcPr>
+            <w:tcW w:w="1231" w:type="dxa"/>
+          </w:tcPr>
+          <w:p>
+            <w:r>
+              <w:rPr>
+                <w:lang w:val="en-US"/>
+              </w:rPr>
+              <w:t>PFW</w:t>
+            </w:r>
+            <w:r>
+              <w:t>3</w:t>
+            </w:r>
+            <w:r>
+              <w:t>14</w:t>
+            </w:r>
+          </w:p>
+        </w:tc>
+        <w:tc>
+          <w:tcPr>
+            <w:tcW w:w="3497" w:type="dxa"/>
+          </w:tcPr>
+          <w:p>
+            <w:r>
+              <w:t>Максимально допустимое давление РТ030</w:t>
+            </w:r>
+            <w:r>
+              <w:t>4</w:t>
+            </w:r>
+            <w:r>
+              <w:t>, МПа</w:t>
+            </w:r>
+          </w:p>
+        </w:tc>
+      </w:tr>
+      <w:tr>
+        <w:tc>
+          <w:tcPr>
+            <w:tcW w:w="704" w:type="dxa"/>
+          </w:tcPr>
+          <w:p/>
+        </w:tc>
+        <w:tc>
+          <w:tcPr>
+            <w:tcW w:w="4094" w:type="dxa"/>
+          </w:tcPr>
+          <w:p/>
+        </w:tc>
+        <w:tc>
+          <w:tcPr>
+            <w:tcW w:w="959" w:type="dxa"/>
+          </w:tcPr>
+          <w:p>
+            <w:pPr>
+              <w:rPr>
+                <w:lang w:val="en-US"/>
+              </w:rPr>
+            </w:pPr>
+          </w:p>
+        </w:tc>
+        <w:tc>
+          <w:tcPr>
+            <w:tcW w:w="1231" w:type="dxa"/>
+          </w:tcPr>
+          <w:p/>
+        </w:tc>
+        <w:tc>
+          <w:tcPr>
+            <w:tcW w:w="3497" w:type="dxa"/>
+          </w:tcPr>
+          <w:p/>
+        </w:tc>
+      </w:tr>
+      <w:tr>
+        <w:tc>
+          <w:tcPr>
+            <w:tcW w:w="704" w:type="dxa"/>
+          </w:tcPr>
+          <w:p/>
+        </w:tc>
+        <w:tc>
+          <w:tcPr>
+            <w:tcW w:w="4094" w:type="dxa"/>
+          </w:tcPr>
+          <w:p/>
+        </w:tc>
+        <w:tc>
+          <w:tcPr>
+            <w:tcW w:w="959" w:type="dxa"/>
+          </w:tcPr>
+          <w:p/>
+        </w:tc>
+        <w:tc>
+          <w:tcPr>
+            <w:tcW w:w="1231" w:type="dxa"/>
+          </w:tcPr>
+          <w:p/>
+        </w:tc>
+        <w:tc>
+          <w:tcPr>
+            <w:tcW w:w="3497" w:type="dxa"/>
+          </w:tcPr>
+          <w:p/>
+        </w:tc>
+      </w:tr>
+      <w:tr>
+        <w:tc>
+          <w:tcPr>
+            <w:tcW w:w="704" w:type="dxa"/>
+          </w:tcPr>
+          <w:p/>
+        </w:tc>
+        <w:tc>
+          <w:tcPr>
+            <w:tcW w:w="4094" w:type="dxa"/>
+          </w:tcPr>
+          <w:p>
+            <w:r>
+              <w:rPr>
+                <w:lang w:val="en-US"/>
+              </w:rPr>
+              <w:t>PAN_</w:t>
+            </w:r>
+            <w:r>
+              <w:t>KP_F_P030601</w:t>
+            </w:r>
+          </w:p>
+        </w:tc>
+        <w:tc>
+          <w:tcPr>
+            <w:tcW w:w="959" w:type="dxa"/>
+          </w:tcPr>
+          <w:p>
+            <w:r>
+              <w:rPr>
+                <w:lang w:val="en-US"/>
+              </w:rPr>
+              <w:t>REAL</w:t>
+            </w:r>
+          </w:p>
+        </w:tc>
+        <w:tc>
+          <w:tcPr>
+            <w:tcW w:w="1231" w:type="dxa"/>
+          </w:tcPr>
+          <w:p>
+            <w:r>
+              <w:rPr>
+                <w:lang w:val="en-US"/>
+              </w:rPr>
+              <w:t>PFW</w:t>
+            </w:r>
+            <w:r>
+              <w:t>3</w:t>
+            </w:r>
+            <w:r>
+              <w:t>16</w:t>
+            </w:r>
+          </w:p>
+        </w:tc>
+        <w:tc>
+          <w:tcPr>
+            <w:tcW w:w="3497" w:type="dxa"/>
+          </w:tcPr>
+          <w:p>
+            <w:r>
+              <w:t xml:space="preserve">Коэффициенты ПИД-регулятора Р03.06/01 по расходу от </w:t>
+            </w:r>
+            <w:r>
+              <w:rPr>
+                <w:lang w:val="en-US"/>
+              </w:rPr>
+              <w:t>FIT</w:t>
+            </w:r>
+            <w:r>
+              <w:t>03.0</w:t>
+            </w:r>
+            <w:r>
+              <w:t>3</w:t>
+            </w:r>
+            <w:r>
+              <w:t>/01</w:t>
+            </w:r>
+          </w:p>
+        </w:tc>
+      </w:tr>
+      <w:tr>
+        <w:tc>
+          <w:tcPr>
+            <w:tcW w:w="704" w:type="dxa"/>
+          </w:tcPr>
+          <w:p/>
+        </w:tc>
+        <w:tc>
+          <w:tcPr>
+            <w:tcW w:w="4094" w:type="dxa"/>
+          </w:tcPr>
+          <w:p>
+            <w:r>
+              <w:rPr>
+                <w:lang w:val="en-US"/>
+              </w:rPr>
+              <w:t>PAN_</w:t>
+            </w:r>
+            <w:r>
+              <w:t>I_F_P030601</w:t>
+            </w:r>
+          </w:p>
+        </w:tc>
+        <w:tc>
+          <w:tcPr>
+            <w:tcW w:w="959" w:type="dxa"/>
+          </w:tcPr>
+          <w:p>
+            <w:r>
+              <w:rPr>
+                <w:lang w:val="en-US"/>
+              </w:rPr>
+              <w:t>REAL</w:t>
+            </w:r>
+          </w:p>
+        </w:tc>
+        <w:tc>
+          <w:tcPr>
+            <w:tcW w:w="1231" w:type="dxa"/>
+          </w:tcPr>
+          <w:p>
+            <w:r>
+              <w:rPr>
+                <w:lang w:val="en-US"/>
+              </w:rPr>
+              <w:t>PFW</w:t>
+            </w:r>
+            <w:r>
+              <w:t>3</w:t>
+            </w:r>
+            <w:r>
+              <w:t>18</w:t>
+            </w:r>
+          </w:p>
+        </w:tc>
+        <w:tc>
+          <w:tcPr>
+            <w:tcW w:w="3497" w:type="dxa"/>
+          </w:tcPr>
+          <w:p/>
+        </w:tc>
+      </w:tr>
+      <w:tr>
+        <w:tc>
+          <w:tcPr>
+            <w:tcW w:w="704" w:type="dxa"/>
+          </w:tcPr>
+          <w:p/>
+        </w:tc>
+        <w:tc>
+          <w:tcPr>
+            <w:tcW w:w="4094" w:type="dxa"/>
+          </w:tcPr>
+          <w:p>
+            <w:r>
+              <w:rPr>
+                <w:lang w:val="en-US"/>
+              </w:rPr>
+              <w:t>PAN_</w:t>
+            </w:r>
+            <w:r>
+              <w:t>D_F_P030601</w:t>
+            </w:r>
+          </w:p>
+        </w:tc>
+        <w:tc>
+          <w:tcPr>
+            <w:tcW w:w="959" w:type="dxa"/>
+          </w:tcPr>
+          <w:p>
+            <w:r>
+              <w:rPr>
+                <w:lang w:val="en-US"/>
+              </w:rPr>
+              <w:t>REAL</w:t>
+            </w:r>
+          </w:p>
+        </w:tc>
+        <w:tc>
+          <w:tcPr>
+            <w:tcW w:w="1231" w:type="dxa"/>
+          </w:tcPr>
+          <w:p>
+            <w:r>
+              <w:rPr>
+                <w:lang w:val="en-US"/>
+              </w:rPr>
+              <w:t>PFW</w:t>
+            </w:r>
+            <w:r>
+              <w:t>3</w:t>
+            </w:r>
+            <w:r>
+              <w:t>20</w:t>
+            </w:r>
+          </w:p>
+        </w:tc>
+        <w:tc>
+          <w:tcPr>
+            <w:tcW w:w="3497" w:type="dxa"/>
+          </w:tcPr>
+          <w:p/>
+        </w:tc>
+      </w:tr>
+      <w:tr>
+        <w:tc>
+          <w:tcPr>
+            <w:tcW w:w="704" w:type="dxa"/>
+          </w:tcPr>
+          <w:p/>
+        </w:tc>
+        <w:tc>
+          <w:tcPr>
+            <w:tcW w:w="4094" w:type="dxa"/>
+          </w:tcPr>
+          <w:p/>
+        </w:tc>
+        <w:tc>
+          <w:tcPr>
+            <w:tcW w:w="959" w:type="dxa"/>
+          </w:tcPr>
+          <w:p/>
+        </w:tc>
+        <w:tc>
+          <w:tcPr>
+            <w:tcW w:w="1231" w:type="dxa"/>
+          </w:tcPr>
+          <w:p/>
+        </w:tc>
+        <w:tc>
+          <w:tcPr>
+            <w:tcW w:w="3497" w:type="dxa"/>
+          </w:tcPr>
+          <w:p/>
+        </w:tc>
+      </w:tr>
+      <w:tr>
+        <w:tc>
+          <w:tcPr>
+            <w:tcW w:w="704" w:type="dxa"/>
+          </w:tcPr>
+          <w:p/>
+        </w:tc>
+        <w:tc>
+          <w:tcPr>
+            <w:tcW w:w="4094" w:type="dxa"/>
+          </w:tcPr>
+          <w:p>
+            <w:r>
+              <w:rPr>
+                <w:lang w:val="en-US"/>
+              </w:rPr>
+              <w:t>PAN_</w:t>
+            </w:r>
+            <w:r>
+              <w:t>KP_</w:t>
+            </w:r>
+            <w:r>
+              <w:rPr>
+                <w:lang w:val="en-US"/>
+              </w:rPr>
+              <w:t>P</w:t>
+            </w:r>
+            <w:r>
+              <w:t>_P030601</w:t>
+            </w:r>
+          </w:p>
+        </w:tc>
+        <w:tc>
+          <w:tcPr>
+            <w:tcW w:w="959" w:type="dxa"/>
+          </w:tcPr>
+          <w:p>
+            <w:r>
+              <w:rPr>
+                <w:lang w:val="en-US"/>
+              </w:rPr>
+              <w:t>REAL</w:t>
+            </w:r>
+          </w:p>
+        </w:tc>
+        <w:tc>
+          <w:tcPr>
+            <w:tcW w:w="1231" w:type="dxa"/>
+          </w:tcPr>
+          <w:p>
+            <w:r>
+              <w:rPr>
+                <w:lang w:val="en-US"/>
+              </w:rPr>
+              <w:t>PFW</w:t>
+            </w:r>
+            <w:r>
+              <w:t>3</w:t>
+            </w:r>
+            <w:r>
+              <w:t>22</w:t>
+            </w:r>
+          </w:p>
+        </w:tc>
+        <w:tc>
+          <w:tcPr>
+            <w:tcW w:w="3497" w:type="dxa"/>
+          </w:tcPr>
+          <w:p>
+            <w:r>
+              <w:t>Коэффициенты ПИД-регулятора Р03.06/01 п</w:t>
+            </w:r>
+            <w:r>
+              <w:t>о давлению (ограничение максимально допустимого давления по РТ03.02/01)</w:t>
+            </w:r>
+          </w:p>
+        </w:tc>
+      </w:tr>
+      <w:tr>
+        <w:tc>
+          <w:tcPr>
+            <w:tcW w:w="704" w:type="dxa"/>
+          </w:tcPr>
+          <w:p/>
+        </w:tc>
+        <w:tc>
+          <w:tcPr>
+            <w:tcW w:w="4094" w:type="dxa"/>
+          </w:tcPr>
+          <w:p>
+            <w:r>
+              <w:rPr>
+                <w:lang w:val="en-US"/>
+              </w:rPr>
+              <w:t>PAN_</w:t>
+            </w:r>
+            <w:r>
+              <w:t>I_</w:t>
+            </w:r>
+            <w:r>
+              <w:rPr>
+                <w:lang w:val="en-US"/>
+              </w:rPr>
+              <w:t>P</w:t>
+            </w:r>
+            <w:r>
+              <w:t>_P030601</w:t>
+            </w:r>
+          </w:p>
+        </w:tc>
+        <w:tc>
+          <w:tcPr>
+            <w:tcW w:w="959" w:type="dxa"/>
+          </w:tcPr>
+          <w:p>
+            <w:r>
+              <w:rPr>
+                <w:lang w:val="en-US"/>
+              </w:rPr>
+              <w:t>REAL</w:t>
+            </w:r>
+          </w:p>
+        </w:tc>
+        <w:tc>
+          <w:tcPr>
+            <w:tcW w:w="1231" w:type="dxa"/>
+          </w:tcPr>
+          <w:p>
+            <w:r>
+              <w:rPr>
+                <w:lang w:val="en-US"/>
+              </w:rPr>
+              <w:t>PFW</w:t>
+            </w:r>
+            <w:r>
+              <w:t>3</w:t>
+            </w:r>
+            <w:r>
+              <w:t>24</w:t>
+            </w:r>
+          </w:p>
+        </w:tc>
+        <w:tc>
+          <w:tcPr>
+            <w:tcW w:w="3497" w:type="dxa"/>
+          </w:tcPr>
+          <w:p/>
+        </w:tc>
+      </w:tr>
+      <w:tr>
+        <w:tc>
+          <w:tcPr>
+            <w:tcW w:w="704" w:type="dxa"/>
+          </w:tcPr>
+          <w:p/>
+        </w:tc>
+        <w:tc>
+          <w:tcPr>
+            <w:tcW w:w="4094" w:type="dxa"/>
+          </w:tcPr>
+          <w:p>
+            <w:r>
+              <w:rPr>
+                <w:lang w:val="en-US"/>
+              </w:rPr>
+              <w:t>PAN_</w:t>
+            </w:r>
+            <w:r>
+              <w:t>D_</w:t>
+            </w:r>
+            <w:r>
+              <w:rPr>
+                <w:lang w:val="en-US"/>
+              </w:rPr>
+              <w:t>P</w:t>
+            </w:r>
+            <w:r>
+              <w:t>_P030601</w:t>
+            </w:r>
+          </w:p>
+        </w:tc>
+        <w:tc>
+          <w:tcPr>
+            <w:tcW w:w="959" w:type="dxa"/>
+          </w:tcPr>
+          <w:p>
+            <w:r>
+              <w:rPr>
+                <w:lang w:val="en-US"/>
+              </w:rPr>
+              <w:t>REAL</w:t>
+            </w:r>
+          </w:p>
+        </w:tc>
+        <w:tc>
+          <w:tcPr>
+            <w:tcW w:w="1231" w:type="dxa"/>
+          </w:tcPr>
+          <w:p>
+            <w:r>
+              <w:rPr>
+                <w:lang w:val="en-US"/>
+              </w:rPr>
+              <w:t>PFW</w:t>
+            </w:r>
+            <w:r>
+              <w:t>3</w:t>
+            </w:r>
+            <w:r>
+              <w:t>26</w:t>
+            </w:r>
+          </w:p>
+        </w:tc>
+        <w:tc>
+          <w:tcPr>
+            <w:tcW w:w="3497" w:type="dxa"/>
+          </w:tcPr>
+          <w:p/>
+        </w:tc>
+      </w:tr>
+      <w:tr>
+        <w:tc>
+          <w:tcPr>
+            <w:tcW w:w="704" w:type="dxa"/>
+          </w:tcPr>
+          <w:p/>
+        </w:tc>
+        <w:tc>
+          <w:tcPr>
+            <w:tcW w:w="4094" w:type="dxa"/>
+          </w:tcPr>
+          <w:p/>
+        </w:tc>
+        <w:tc>
+          <w:tcPr>
+            <w:tcW w:w="959" w:type="dxa"/>
+          </w:tcPr>
+          <w:p/>
+        </w:tc>
+        <w:tc>
+          <w:tcPr>
+            <w:tcW w:w="1231" w:type="dxa"/>
+          </w:tcPr>
+          <w:p/>
+        </w:tc>
+        <w:tc>
+          <w:tcPr>
+            <w:tcW w:w="3497" w:type="dxa"/>
+          </w:tcPr>
+          <w:p/>
+        </w:tc>
+      </w:tr>
+      <w:tr>
+        <w:tc>
+          <w:tcPr>
+            <w:tcW w:w="704" w:type="dxa"/>
+          </w:tcPr>
+          <w:p/>
+        </w:tc>
+        <w:tc>
+          <w:tcPr>
+            <w:tcW w:w="4094" w:type="dxa"/>
+          </w:tcPr>
+          <w:p/>
+        </w:tc>
+        <w:tc>
+          <w:tcPr>
+            <w:tcW w:w="959" w:type="dxa"/>
+          </w:tcPr>
+          <w:p/>
+        </w:tc>
+        <w:tc>
+          <w:tcPr>
+            <w:tcW w:w="1231" w:type="dxa"/>
+          </w:tcPr>
+          <w:p/>
+        </w:tc>
+        <w:tc>
+          <w:tcPr>
+            <w:tcW w:w="3497" w:type="dxa"/>
+          </w:tcPr>
+          <w:p/>
+        </w:tc>
+      </w:tr>
+      <w:tr>
+        <w:tc>
+          <w:tcPr>
+            <w:tcW w:w="704" w:type="dxa"/>
+          </w:tcPr>
+          <w:p/>
+        </w:tc>
+        <w:tc>
+          <w:tcPr>
+            <w:tcW w:w="4094" w:type="dxa"/>
+          </w:tcPr>
+          <w:p>
+            <w:r>
+              <w:rPr>
+                <w:lang w:val="en-US"/>
+              </w:rPr>
+              <w:t>PAN_</w:t>
+            </w:r>
+            <w:r>
+              <w:t>KP_F_P03060</w:t>
+            </w:r>
+            <w:r>
+              <w:t>2</w:t>
+            </w:r>
+          </w:p>
+        </w:tc>
+        <w:tc>
+          <w:tcPr>
+            <w:tcW w:w="959" w:type="dxa"/>
+          </w:tcPr>
+          <w:p>
+            <w:r>
+              <w:rPr>
+                <w:lang w:val="en-US"/>
+              </w:rPr>
+              <w:t>REAL</w:t>
+            </w:r>
+          </w:p>
+        </w:tc>
+        <w:tc>
+          <w:tcPr>
+            <w:tcW w:w="1231" w:type="dxa"/>
+          </w:tcPr>
+          <w:p>
+            <w:r>
+              <w:rPr>
+                <w:lang w:val="en-US"/>
+              </w:rPr>
+              <w:t>PFW</w:t>
+            </w:r>
+            <w:r>
+              <w:t>3</w:t>
+            </w:r>
+            <w:r>
+              <w:t>28</w:t>
+            </w:r>
+          </w:p>
+        </w:tc>
+        <w:tc>
+          <w:tcPr>
+            <w:tcW w:w="3497" w:type="dxa"/>
+          </w:tcPr>
+          <w:p>
+            <w:r>
+              <w:t>Коэффициенты ПИД-регулятора Р03.06/0</w:t>
+            </w:r>
+            <w:r>
+              <w:t>2</w:t>
+            </w:r>
+            <w:r>
+              <w:t xml:space="preserve"> по расходу от </w:t>
+            </w:r>
+            <w:r>
+              <w:rPr>
+                <w:lang w:val="en-US"/>
+              </w:rPr>
+              <w:t>FIT</w:t>
+            </w:r>
+            <w:r>
+              <w:t>03.0</w:t>
+            </w:r>
+            <w:r>
+              <w:t>3</w:t>
+            </w:r>
+            <w:r>
+              <w:t>/0</w:t>
+            </w:r>
+            <w:r>
+              <w:t>2</w:t>
+            </w:r>
+          </w:p>
+        </w:tc>
+      </w:tr>
+      <w:tr>
+        <w:tc>
+          <w:tcPr>
+            <w:tcW w:w="704" w:type="dxa"/>
+          </w:tcPr>
+          <w:p/>
+        </w:tc>
+        <w:tc>
+          <w:tcPr>
+            <w:tcW w:w="4094" w:type="dxa"/>
+          </w:tcPr>
+          <w:p>
+            <w:r>
+              <w:rPr>
+                <w:lang w:val="en-US"/>
+              </w:rPr>
+              <w:t>PAN_</w:t>
+            </w:r>
+            <w:r>
+              <w:t>I_F_P03060</w:t>
+            </w:r>
+            <w:r>
+              <w:t>2</w:t>
+            </w:r>
+          </w:p>
+        </w:tc>
+        <w:tc>
+          <w:tcPr>
+            <w:tcW w:w="959" w:type="dxa"/>
+          </w:tcPr>
+          <w:p>
+            <w:r>
+              <w:rPr>
+                <w:lang w:val="en-US"/>
+              </w:rPr>
+              <w:t>REAL</w:t>
+            </w:r>
+          </w:p>
+        </w:tc>
+        <w:tc>
+          <w:tcPr>
+            <w:tcW w:w="1231" w:type="dxa"/>
+          </w:tcPr>
+          <w:p>
+            <w:r>
+              <w:rPr>
+                <w:lang w:val="en-US"/>
+              </w:rPr>
+              <w:t>PFW</w:t>
+            </w:r>
+            <w:r>
+              <w:t>3</w:t>
+            </w:r>
+            <w:r>
+              <w:t>30</w:t>
+            </w:r>
+          </w:p>
+        </w:tc>
+        <w:tc>
+          <w:tcPr>
+            <w:tcW w:w="3497" w:type="dxa"/>
+          </w:tcPr>
+          <w:p/>
+        </w:tc>
+      </w:tr>
+      <w:tr>
+        <w:tc>
+          <w:tcPr>
+            <w:tcW w:w="704" w:type="dxa"/>
+          </w:tcPr>
+          <w:p/>
+        </w:tc>
+        <w:tc>
+          <w:tcPr>
+            <w:tcW w:w="4094" w:type="dxa"/>
+          </w:tcPr>
+          <w:p>
+            <w:r>
+              <w:rPr>
+                <w:lang w:val="en-US"/>
+              </w:rPr>
+              <w:t>PAN_</w:t>
+            </w:r>
+            <w:r>
+              <w:t>D_F_P03060</w:t>
+            </w:r>
+            <w:r>
+              <w:t>2</w:t>
+            </w:r>
+          </w:p>
+        </w:tc>
+        <w:tc>
+          <w:tcPr>
+            <w:tcW w:w="959" w:type="dxa"/>
+          </w:tcPr>
+          <w:p>
+            <w:r>
+              <w:rPr>
+                <w:lang w:val="en-US"/>
+              </w:rPr>
+              <w:t>REAL</w:t>
+            </w:r>
+          </w:p>
+        </w:tc>
+        <w:tc>
+          <w:tcPr>
+            <w:tcW w:w="1231" w:type="dxa"/>
+          </w:tcPr>
+          <w:p>
+            <w:r>
+              <w:rPr>
+                <w:lang w:val="en-US"/>
+              </w:rPr>
+              <w:t>PFW</w:t>
+            </w:r>
+            <w:r>
+              <w:t>3</w:t>
+            </w:r>
+            <w:r>
+              <w:t>32</w:t>
+            </w:r>
+          </w:p>
+        </w:tc>
+        <w:tc>
+          <w:tcPr>
+            <w:tcW w:w="3497" w:type="dxa"/>
+          </w:tcPr>
+          <w:p/>
+        </w:tc>
+      </w:tr>
+      <w:tr>
+        <w:tc>
+          <w:tcPr>
+            <w:tcW w:w="704" w:type="dxa"/>
+          </w:tcPr>
+          <w:p/>
+        </w:tc>
+        <w:tc>
+          <w:tcPr>
+            <w:tcW w:w="4094" w:type="dxa"/>
+          </w:tcPr>
+          <w:p/>
+        </w:tc>
+        <w:tc>
+          <w:tcPr>
+            <w:tcW w:w="959" w:type="dxa"/>
+          </w:tcPr>
+          <w:p/>
+        </w:tc>
+        <w:tc>
+          <w:tcPr>
+            <w:tcW w:w="1231" w:type="dxa"/>
+          </w:tcPr>
+          <w:p/>
+        </w:tc>
+        <w:tc>
+          <w:tcPr>
+            <w:tcW w:w="3497" w:type="dxa"/>
+          </w:tcPr>
+          <w:p/>
+        </w:tc>
+      </w:tr>
+      <w:tr>
+        <w:tc>
+          <w:tcPr>
+            <w:tcW w:w="704" w:type="dxa"/>
+          </w:tcPr>
+          <w:p/>
+        </w:tc>
+        <w:tc>
+          <w:tcPr>
+            <w:tcW w:w="4094" w:type="dxa"/>
+          </w:tcPr>
+          <w:p>
+            <w:r>
+              <w:rPr>
+                <w:lang w:val="en-US"/>
+              </w:rPr>
+              <w:t>PAN_</w:t>
+            </w:r>
+            <w:r>
+              <w:t>KP_</w:t>
+            </w:r>
+            <w:r>
+              <w:rPr>
+                <w:lang w:val="en-US"/>
+              </w:rPr>
+              <w:t>P</w:t>
+            </w:r>
+            <w:r>
+              <w:t>_P03060</w:t>
+            </w:r>
+            <w:r>
+              <w:t>2</w:t>
+            </w:r>
+          </w:p>
+        </w:tc>
+        <w:tc>
+          <w:tcPr>
+            <w:tcW w:w="959" w:type="dxa"/>
+          </w:tcPr>
+          <w:p>
+            <w:r>
+              <w:rPr>
+                <w:lang w:val="en-US"/>
+              </w:rPr>
+              <w:t>REAL</w:t>
+            </w:r>
+          </w:p>
+        </w:tc>
+        <w:tc>
+          <w:tcPr>
+            <w:tcW w:w="1231" w:type="dxa"/>
+          </w:tcPr>
+          <w:p>
+            <w:r>
+              <w:rPr>
+                <w:lang w:val="en-US"/>
+              </w:rPr>
+              <w:t>PFW</w:t>
+            </w:r>
+            <w:r>
+              <w:t>3</w:t>
+            </w:r>
+            <w:r>
+              <w:t>34</w:t>
+            </w:r>
+          </w:p>
+        </w:tc>
+        <w:tc>
+          <w:tcPr>
+            <w:tcW w:w="3497" w:type="dxa"/>
+          </w:tcPr>
+          <w:p>
+            <w:r>
+              <w:t>Коэффициенты ПИД-регулятора Р03.06/0</w:t>
+            </w:r>
+            <w:r>
+              <w:t>2</w:t>
+            </w:r>
+            <w:r>
+              <w:t xml:space="preserve"> по давлению (ограничение максимально допустимого давления по РТ03.02/0</w:t>
+            </w:r>
+            <w:r>
+              <w:t>2</w:t>
+            </w:r>
+            <w:r>
+              <w:t>)</w:t>
+            </w:r>
+          </w:p>
+        </w:tc>
+      </w:tr>
+      <w:tr>
+        <w:tc>
+          <w:tcPr>
+            <w:tcW w:w="704" w:type="dxa"/>
+          </w:tcPr>
+          <w:p/>
+        </w:tc>
+        <w:tc>
+          <w:tcPr>
+            <w:tcW w:w="4094" w:type="dxa"/>
+          </w:tcPr>
+          <w:p>
+            <w:r>
+              <w:rPr>
+                <w:lang w:val="en-US"/>
+              </w:rPr>
+              <w:t>PAN_</w:t>
+            </w:r>
+            <w:r>
+              <w:t>I_</w:t>
+            </w:r>
+            <w:r>
+              <w:rPr>
+                <w:lang w:val="en-US"/>
+              </w:rPr>
+              <w:t>P</w:t>
+            </w:r>
+            <w:r>
+              <w:t>_P03060</w:t>
+            </w:r>
+            <w:r>
+              <w:t>2</w:t>
+            </w:r>
+          </w:p>
+        </w:tc>
+        <w:tc>
+          <w:tcPr>
+            <w:tcW w:w="959" w:type="dxa"/>
+          </w:tcPr>
+          <w:p>
+            <w:r>
+              <w:rPr>
+                <w:lang w:val="en-US"/>
+              </w:rPr>
+              <w:t>REAL</w:t>
+            </w:r>
+          </w:p>
+        </w:tc>
+        <w:tc>
+          <w:tcPr>
+            <w:tcW w:w="1231" w:type="dxa"/>
+          </w:tcPr>
+          <w:p>
+            <w:r>
+              <w:rPr>
+                <w:lang w:val="en-US"/>
+              </w:rPr>
+              <w:t>PFW</w:t>
+            </w:r>
+            <w:r>
+              <w:t>3</w:t>
+            </w:r>
+            <w:r>
+              <w:t>36</w:t>
+            </w:r>
+          </w:p>
+        </w:tc>
+        <w:tc>
+          <w:tcPr>
+            <w:tcW w:w="3497" w:type="dxa"/>
+          </w:tcPr>
+          <w:p/>
+        </w:tc>
+      </w:tr>
+      <w:tr>
+        <w:tc>
+          <w:tcPr>
+            <w:tcW w:w="704" w:type="dxa"/>
+          </w:tcPr>
+          <w:p/>
+        </w:tc>
+        <w:tc>
+          <w:tcPr>
+            <w:tcW w:w="4094" w:type="dxa"/>
+          </w:tcPr>
+          <w:p>
+            <w:r>
+              <w:rPr>
+                <w:lang w:val="en-US"/>
+              </w:rPr>
+              <w:t>PAN_</w:t>
+            </w:r>
+            <w:r>
+              <w:t>D_</w:t>
+            </w:r>
+            <w:r>
+              <w:rPr>
+                <w:lang w:val="en-US"/>
+              </w:rPr>
+              <w:t>P</w:t>
+            </w:r>
+            <w:r>
+              <w:t>_P03060</w:t>
+            </w:r>
+            <w:r>
+              <w:t>2</w:t>
+            </w:r>
+          </w:p>
+        </w:tc>
+        <w:tc>
+          <w:tcPr>
+            <w:tcW w:w="959" w:type="dxa"/>
+          </w:tcPr>
+          <w:p>
+            <w:r>
+              <w:rPr>
+                <w:lang w:val="en-US"/>
+              </w:rPr>
+              <w:t>REAL</w:t>
+            </w:r>
+          </w:p>
+        </w:tc>
+        <w:tc>
+          <w:tcPr>
+            <w:tcW w:w="1231" w:type="dxa"/>
+          </w:tcPr>
+          <w:p>
+            <w:pPr>
+              <w:rPr>
+                <w:lang w:val="en-US"/>
+              </w:rPr>
+            </w:pPr>
+            <w:r>
+              <w:rPr>
+                <w:lang w:val="en-US"/>
+              </w:rPr>
+              <w:t>PFW</w:t>
+            </w:r>
+            <w:r>
+              <w:t>3</w:t>
+            </w:r>
+            <w:r>
+              <w:t>38</w:t>
+            </w:r>
+          </w:p>
+        </w:tc>
+        <w:tc>
+          <w:tcPr>
+            <w:tcW w:w="3497" w:type="dxa"/>
+          </w:tcPr>
+          <w:p/>
+        </w:tc>
+      </w:tr>
+      <w:tr>
+        <w:tc>
+          <w:tcPr>
+            <w:tcW w:w="704" w:type="dxa"/>
+          </w:tcPr>
+          <w:p/>
+        </w:tc>
+        <w:tc>
+          <w:tcPr>
+            <w:tcW w:w="4094" w:type="dxa"/>
+          </w:tcPr>
+          <w:p/>
+        </w:tc>
+        <w:tc>
+          <w:tcPr>
+            <w:tcW w:w="959" w:type="dxa"/>
+          </w:tcPr>
+          <w:p/>
+        </w:tc>
+        <w:tc>
+          <w:tcPr>
+            <w:tcW w:w="1231" w:type="dxa"/>
+          </w:tcPr>
+          <w:p/>
+        </w:tc>
+        <w:tc>
+          <w:tcPr>
+            <w:tcW w:w="3497" w:type="dxa"/>
+          </w:tcPr>
+          <w:p/>
+        </w:tc>
+      </w:tr>
+      <w:tr>
+        <w:tc>
+          <w:tcPr>
+            <w:tcW w:w="704" w:type="dxa"/>
+          </w:tcPr>
+          <w:p/>
+        </w:tc>
+        <w:tc>
+          <w:tcPr>
+            <w:tcW w:w="4094" w:type="dxa"/>
+          </w:tcPr>
+          <w:p/>
+        </w:tc>
+        <w:tc>
+          <w:tcPr>
+            <w:tcW w:w="959" w:type="dxa"/>
+          </w:tcPr>
+          <w:p/>
+        </w:tc>
+        <w:tc>
+          <w:tcPr>
+            <w:tcW w:w="1231" w:type="dxa"/>
+          </w:tcPr>
+          <w:p>
+            <w:pPr>
+              <w:rPr>
+                <w:lang w:val="en-US"/>
+              </w:rPr>
+            </w:pPr>
+            <w:r>
+              <w:rPr>
+                <w:lang w:val="en-US"/>
+              </w:rPr>
+              <w:t>PFW</w:t>
+            </w:r>
+            <w:r>
+              <w:t>3</w:t>
+            </w:r>
+            <w:r>
+              <w:rPr>
+                <w:lang w:val="en-US"/>
+              </w:rPr>
+              <w:t>40</w:t>
+            </w:r>
+          </w:p>
+        </w:tc>
+        <w:tc>
+          <w:tcPr>
+            <w:tcW w:w="3497" w:type="dxa"/>
+          </w:tcPr>
+          <w:p/>
+        </w:tc>
+      </w:tr>
+      <w:tr>
+        <w:tc>
+          <w:tcPr>
+            <w:tcW w:w="704" w:type="dxa"/>
+          </w:tcPr>
+          <w:p/>
+        </w:tc>
+        <w:tc>
+          <w:tcPr>
+            <w:tcW w:w="4094" w:type="dxa"/>
+          </w:tcPr>
+          <w:p/>
+        </w:tc>
+        <w:tc>
+          <w:tcPr>
+            <w:tcW w:w="959" w:type="dxa"/>
+          </w:tcPr>
+          <w:p/>
+        </w:tc>
+        <w:tc>
+          <w:tcPr>
+            <w:tcW w:w="1231" w:type="dxa"/>
+          </w:tcPr>
+          <w:p/>
+        </w:tc>
+        <w:tc>
+          <w:tcPr>
+            <w:tcW w:w="3497" w:type="dxa"/>
+          </w:tcPr>
+          <w:p/>
+        </w:tc>
+      </w:tr>
+      <w:tr>
+        <w:tc>
+          <w:tcPr>
+            <w:tcW w:w="704" w:type="dxa"/>
+          </w:tcPr>
+          <w:p/>
+        </w:tc>
+        <w:tc>
+          <w:tcPr>
+            <w:tcW w:w="4094" w:type="dxa"/>
+          </w:tcPr>
+          <w:p/>
+        </w:tc>
+        <w:tc>
+          <w:tcPr>
+            <w:tcW w:w="959" w:type="dxa"/>
+          </w:tcPr>
+          <w:p/>
+        </w:tc>
+        <w:tc>
+          <w:tcPr>
+            <w:tcW w:w="1231" w:type="dxa"/>
+          </w:tcPr>
+          <w:p/>
+        </w:tc>
+        <w:tc>
+          <w:tcPr>
+            <w:tcW w:w="3497" w:type="dxa"/>
+          </w:tcPr>
+          <w:p/>
+        </w:tc>
+      </w:tr>
+      <w:tr>
+        <w:tc>
+          <w:tcPr>
+            <w:tcW w:w="704" w:type="dxa"/>
+          </w:tcPr>
+          <w:p/>
+        </w:tc>
+        <w:tc>
+          <w:tcPr>
+            <w:tcW w:w="4094" w:type="dxa"/>
+          </w:tcPr>
+          <w:p/>
+        </w:tc>
+        <w:tc>
+          <w:tcPr>
+            <w:tcW w:w="959" w:type="dxa"/>
+          </w:tcPr>
+          <w:p/>
+        </w:tc>
+        <w:tc>
+          <w:tcPr>
+            <w:tcW w:w="1231" w:type="dxa"/>
+          </w:tcPr>
+          <w:p/>
+        </w:tc>
+        <w:tc>
+          <w:tcPr>
+            <w:tcW w:w="3497" w:type="dxa"/>
+          </w:tcPr>
+          <w:p/>
+        </w:tc>
+      </w:tr>
+      <w:tr>
+        <w:tc>
+          <w:tcPr>
+            <w:tcW w:w="704" w:type="dxa"/>
+          </w:tcPr>
+          <w:p/>
+        </w:tc>
+        <w:tc>
+          <w:tcPr>
+            <w:tcW w:w="4094" w:type="dxa"/>
+          </w:tcPr>
+          <w:p/>
+        </w:tc>
+        <w:tc>
+          <w:tcPr>
+            <w:tcW w:w="959" w:type="dxa"/>
+          </w:tcPr>
+          <w:p/>
+        </w:tc>
+        <w:tc>
+          <w:tcPr>
+            <w:tcW w:w="1231" w:type="dxa"/>
+          </w:tcPr>
+          <w:p/>
+        </w:tc>
+        <w:tc>
+          <w:tcPr>
+            <w:tcW w:w="3497" w:type="dxa"/>
+          </w:tcPr>
+          <w:p/>
+        </w:tc>
+      </w:tr>
+      <w:tr>
+        <w:tc>
+          <w:tcPr>
+            <w:tcW w:w="704" w:type="dxa"/>
+          </w:tcPr>
+          <w:p/>
+        </w:tc>
+        <w:tc>
+          <w:tcPr>
+            <w:tcW w:w="4094" w:type="dxa"/>
+          </w:tcPr>
+          <w:p/>
+        </w:tc>
+        <w:tc>
+          <w:tcPr>
+            <w:tcW w:w="959" w:type="dxa"/>
+          </w:tcPr>
+          <w:p/>
+        </w:tc>
+        <w:tc>
+          <w:tcPr>
+            <w:tcW w:w="1231" w:type="dxa"/>
+          </w:tcPr>
+          <w:p/>
         </w:tc>
         <w:tc>
           <w:tcPr>
@@ -18273,6 +21216,7 @@
               <w:rPr>
                 <w:lang w:val="en-US"/>
               </w:rPr>
+              <w:lastRenderedPageBreak/>
               <w:t>5</w:t>
             </w:r>
           </w:p>
@@ -26000,6 +28944,7 @@
               <w:rPr>
                 <w:lang w:val="en-US"/>
               </w:rPr>
+              <w:lastRenderedPageBreak/>
               <w:t>3</w:t>
             </w:r>
           </w:p>
@@ -26714,6 +29659,127 @@
     </w:sectPr>
   </w:body>
 </w:document>
+</file>
+
+<file path=word/numbering.xml><?xml version="1.0" encoding="utf-8"?>
+<w:numbering xmlns:wpc="http://schemas.microsoft.com/office/word/2010/wordprocessingCanvas" xmlns:cx="http://schemas.microsoft.com/office/drawing/2014/chartex" xmlns:cx1="http://schemas.microsoft.com/office/drawing/2015/9/8/chartex" xmlns:cx2="http://schemas.microsoft.com/office/drawing/2015/10/21/chartex" xmlns:cx3="http://schemas.microsoft.com/office/drawing/2016/5/9/chartex" xmlns:cx4="http://schemas.microsoft.com/office/drawing/2016/5/10/chartex" xmlns:cx5="http://schemas.microsoft.com/office/drawing/2016/5/11/chartex" xmlns:cx6="http://schemas.microsoft.com/office/drawing/2016/5/12/chartex" xmlns:cx7="http://schemas.microsoft.com/office/drawing/2016/5/13/chartex" xmlns:cx8="http://schemas.microsoft.com/office/drawing/2016/5/14/chartex" xmlns:mc="http://schemas.openxmlformats.org/markup-compatibility/2006" xmlns:aink="http://schemas.microsoft.com/office/drawing/2016/ink" xmlns:am3d="http://schemas.microsoft.com/office/drawing/2017/model3d" xmlns:o="urn:schemas-microsoft-com:office:office" xmlns:r="http://schemas.openxmlformats.org/officeDocument/2006/relationships" xmlns:m="http://schemas.openxmlformats.org/officeDocument/2006/math" xmlns:v="urn:schemas-microsoft-com:vml" xmlns:wp14="http://schemas.microsoft.com/office/word/2010/wordprocessingDrawing" xmlns:wp="http://schemas.openxmlformats.org/drawingml/2006/wordprocessingDrawing" xmlns:w10="urn:schemas-microsoft-com:office:word" xmlns:w="http://schemas.openxmlformats.org/wordprocessingml/2006/main" xmlns:w14="http://schemas.microsoft.com/office/word/2010/wordml" xmlns:w15="http://schemas.microsoft.com/office/word/2012/wordml" xmlns:w16cex="http://schemas.microsoft.com/office/word/2018/wordml/cex" xmlns:w16cid="http://schemas.microsoft.com/office/word/2016/wordml/cid" xmlns:w16="http://schemas.microsoft.com/office/word/2018/wordml" xmlns:w16sdtdh="http://schemas.microsoft.com/office/word/2020/wordml/sdtdatahash" xmlns:w16se="http://schemas.microsoft.com/office/word/2015/wordml/symex" xmlns:wpg="http://schemas.microsoft.com/office/word/2010/wordprocessingGroup" xmlns:wpi="http://schemas.microsoft.com/office/word/2010/wordprocessingInk" xmlns:wne="http://schemas.microsoft.com/office/word/2006/wordml" xmlns:wps="http://schemas.microsoft.com/office/word/2010/wordprocessingShape" mc:Ignorable="w14 w15 w16se w16cid w16 w16cex w16sdtdh wp14">
+  <w:abstractNum w:abstractNumId="0" w15:restartNumberingAfterBreak="0">
+    <w:nsid w:val="3B0C0E67"/>
+    <w:multiLevelType w:val="hybridMultilevel"/>
+    <w:tmpl w:val="5986C5A6"/>
+    <w:lvl w:ilvl="0" w:tplc="25A6A1CA">
+      <w:start w:val="1"/>
+      <w:numFmt w:val="bullet"/>
+      <w:lvlText w:val=""/>
+      <w:lvlJc w:val="left"/>
+      <w:pPr>
+        <w:ind w:left="720" w:hanging="360"/>
+      </w:pPr>
+      <w:rPr>
+        <w:rFonts w:ascii="Symbol" w:eastAsiaTheme="minorHAnsi" w:hAnsi="Symbol" w:cstheme="minorBidi" w:hint="default"/>
+      </w:rPr>
+    </w:lvl>
+    <w:lvl w:ilvl="1" w:tplc="04190003" w:tentative="1">
+      <w:start w:val="1"/>
+      <w:numFmt w:val="bullet"/>
+      <w:lvlText w:val="o"/>
+      <w:lvlJc w:val="left"/>
+      <w:pPr>
+        <w:ind w:left="1440" w:hanging="360"/>
+      </w:pPr>
+      <w:rPr>
+        <w:rFonts w:ascii="Courier New" w:hAnsi="Courier New" w:cs="Courier New" w:hint="default"/>
+      </w:rPr>
+    </w:lvl>
+    <w:lvl w:ilvl="2" w:tplc="04190005" w:tentative="1">
+      <w:start w:val="1"/>
+      <w:numFmt w:val="bullet"/>
+      <w:lvlText w:val=""/>
+      <w:lvlJc w:val="left"/>
+      <w:pPr>
+        <w:ind w:left="2160" w:hanging="360"/>
+      </w:pPr>
+      <w:rPr>
+        <w:rFonts w:ascii="Wingdings" w:hAnsi="Wingdings" w:hint="default"/>
+      </w:rPr>
+    </w:lvl>
+    <w:lvl w:ilvl="3" w:tplc="04190001" w:tentative="1">
+      <w:start w:val="1"/>
+      <w:numFmt w:val="bullet"/>
+      <w:lvlText w:val=""/>
+      <w:lvlJc w:val="left"/>
+      <w:pPr>
+        <w:ind w:left="2880" w:hanging="360"/>
+      </w:pPr>
+      <w:rPr>
+        <w:rFonts w:ascii="Symbol" w:hAnsi="Symbol" w:hint="default"/>
+      </w:rPr>
+    </w:lvl>
+    <w:lvl w:ilvl="4" w:tplc="04190003" w:tentative="1">
+      <w:start w:val="1"/>
+      <w:numFmt w:val="bullet"/>
+      <w:lvlText w:val="o"/>
+      <w:lvlJc w:val="left"/>
+      <w:pPr>
+        <w:ind w:left="3600" w:hanging="360"/>
+      </w:pPr>
+      <w:rPr>
+        <w:rFonts w:ascii="Courier New" w:hAnsi="Courier New" w:cs="Courier New" w:hint="default"/>
+      </w:rPr>
+    </w:lvl>
+    <w:lvl w:ilvl="5" w:tplc="04190005" w:tentative="1">
+      <w:start w:val="1"/>
+      <w:numFmt w:val="bullet"/>
+      <w:lvlText w:val=""/>
+      <w:lvlJc w:val="left"/>
+      <w:pPr>
+        <w:ind w:left="4320" w:hanging="360"/>
+      </w:pPr>
+      <w:rPr>
+        <w:rFonts w:ascii="Wingdings" w:hAnsi="Wingdings" w:hint="default"/>
+      </w:rPr>
+    </w:lvl>
+    <w:lvl w:ilvl="6" w:tplc="04190001" w:tentative="1">
+      <w:start w:val="1"/>
+      <w:numFmt w:val="bullet"/>
+      <w:lvlText w:val=""/>
+      <w:lvlJc w:val="left"/>
+      <w:pPr>
+        <w:ind w:left="5040" w:hanging="360"/>
+      </w:pPr>
+      <w:rPr>
+        <w:rFonts w:ascii="Symbol" w:hAnsi="Symbol" w:hint="default"/>
+      </w:rPr>
+    </w:lvl>
+    <w:lvl w:ilvl="7" w:tplc="04190003" w:tentative="1">
+      <w:start w:val="1"/>
+      <w:numFmt w:val="bullet"/>
+      <w:lvlText w:val="o"/>
+      <w:lvlJc w:val="left"/>
+      <w:pPr>
+        <w:ind w:left="5760" w:hanging="360"/>
+      </w:pPr>
+      <w:rPr>
+        <w:rFonts w:ascii="Courier New" w:hAnsi="Courier New" w:cs="Courier New" w:hint="default"/>
+      </w:rPr>
+    </w:lvl>
+    <w:lvl w:ilvl="8" w:tplc="04190005" w:tentative="1">
+      <w:start w:val="1"/>
+      <w:numFmt w:val="bullet"/>
+      <w:lvlText w:val=""/>
+      <w:lvlJc w:val="left"/>
+      <w:pPr>
+        <w:ind w:left="6480" w:hanging="360"/>
+      </w:pPr>
+      <w:rPr>
+        <w:rFonts w:ascii="Wingdings" w:hAnsi="Wingdings" w:hint="default"/>
+      </w:rPr>
+    </w:lvl>
+  </w:abstractNum>
+  <w:num w:numId="1">
+    <w:abstractNumId w:val="0"/>
+  </w:num>
+</w:numbering>
 </file>
 
 <file path=word/styles.xml><?xml version="1.0" encoding="utf-8"?>
@@ -27161,6 +30227,17 @@
       </w:tblBorders>
     </w:tblPr>
   </w:style>
+  <w:style w:type="paragraph" w:styleId="a4">
+    <w:name w:val="List Paragraph"/>
+    <w:basedOn w:val="a"/>
+    <w:uiPriority w:val="34"/>
+    <w:qFormat/>
+    <w:rsid w:val="00EF79F1"/>
+    <w:pPr>
+      <w:ind w:left="720"/>
+      <w:contextualSpacing/>
+    </w:pPr>
+  </w:style>
 </w:styles>
 </file>
 

</xml_diff>

<commit_message>
06.05.21 version of regime saving after power off and on
</commit_message>
<xml_diff>
--- a/SP300/VOS_Vorkuta/переменные для панели Воркута.docx
+++ b/SP300/VOS_Vorkuta/переменные для панели Воркута.docx
@@ -27,6 +27,7 @@
               <w:rPr>
                 <w:b/>
                 <w:bCs/>
+                <w:lang w:val="en-US"/>
               </w:rPr>
             </w:pPr>
           </w:p>
@@ -4167,19 +4168,41 @@
           <w:tcPr>
             <w:tcW w:w="3497" w:type="dxa"/>
           </w:tcPr>
-          <w:p/>
-        </w:tc>
-      </w:tr>
-      <w:tr>
-        <w:tc>
-          <w:tcPr>
-            <w:tcW w:w="704" w:type="dxa"/>
-          </w:tcPr>
-          <w:p/>
-        </w:tc>
-        <w:tc>
-          <w:tcPr>
-            <w:tcW w:w="4094" w:type="dxa"/>
+          <w:p>
+            <w:r>
+              <w:t>6 – режим работы каскад (</w:t>
+            </w:r>
+            <w:r>
+              <w:rPr>
+                <w:lang w:val="en-US"/>
+              </w:rPr>
+              <w:t>true</w:t>
+            </w:r>
+            <w:r>
+              <w:t>)</w:t>
+            </w:r>
+            <w:r>
+              <w:t xml:space="preserve">/не каскад </w:t>
+            </w:r>
+            <w:r>
+              <w:t xml:space="preserve"> (</w:t>
+            </w:r>
+            <w:r>
+              <w:rPr>
+                <w:lang w:val="en-US"/>
+              </w:rPr>
+              <w:t>false</w:t>
+            </w:r>
+            <w:r>
+              <w:t>)</w:t>
+            </w:r>
+          </w:p>
+        </w:tc>
+      </w:tr>
+      <w:tr>
+        <w:tc>
+          <w:tcPr>
+            <w:tcW w:w="704" w:type="dxa"/>
           </w:tcPr>
           <w:p>
             <w:pPr>
@@ -4187,6 +4210,316 @@
                 <w:lang w:val="en-US"/>
               </w:rPr>
             </w:pPr>
+          </w:p>
+        </w:tc>
+        <w:tc>
+          <w:tcPr>
+            <w:tcW w:w="4094" w:type="dxa"/>
+          </w:tcPr>
+          <w:p/>
+        </w:tc>
+        <w:tc>
+          <w:tcPr>
+            <w:tcW w:w="959" w:type="dxa"/>
+          </w:tcPr>
+          <w:p/>
+        </w:tc>
+        <w:tc>
+          <w:tcPr>
+            <w:tcW w:w="1231" w:type="dxa"/>
+          </w:tcPr>
+          <w:p/>
+        </w:tc>
+        <w:tc>
+          <w:tcPr>
+            <w:tcW w:w="3497" w:type="dxa"/>
+          </w:tcPr>
+          <w:p/>
+        </w:tc>
+      </w:tr>
+      <w:tr>
+        <w:tc>
+          <w:tcPr>
+            <w:tcW w:w="704" w:type="dxa"/>
+          </w:tcPr>
+          <w:p/>
+        </w:tc>
+        <w:tc>
+          <w:tcPr>
+            <w:tcW w:w="4094" w:type="dxa"/>
+          </w:tcPr>
+          <w:p/>
+        </w:tc>
+        <w:tc>
+          <w:tcPr>
+            <w:tcW w:w="959" w:type="dxa"/>
+          </w:tcPr>
+          <w:p/>
+        </w:tc>
+        <w:tc>
+          <w:tcPr>
+            <w:tcW w:w="1231" w:type="dxa"/>
+          </w:tcPr>
+          <w:p/>
+        </w:tc>
+        <w:tc>
+          <w:tcPr>
+            <w:tcW w:w="3497" w:type="dxa"/>
+          </w:tcPr>
+          <w:p>
+            <w:r>
+              <w:rPr>
+                <w:lang w:val="en-US"/>
+              </w:rPr>
+              <w:t xml:space="preserve">7 – </w:t>
+            </w:r>
+            <w:r>
+              <w:t>активировать задания Р03.02</w:t>
+            </w:r>
+          </w:p>
+        </w:tc>
+      </w:tr>
+      <w:tr>
+        <w:tc>
+          <w:tcPr>
+            <w:tcW w:w="704" w:type="dxa"/>
+          </w:tcPr>
+          <w:p/>
+        </w:tc>
+        <w:tc>
+          <w:tcPr>
+            <w:tcW w:w="4094" w:type="dxa"/>
+          </w:tcPr>
+          <w:p/>
+        </w:tc>
+        <w:tc>
+          <w:tcPr>
+            <w:tcW w:w="959" w:type="dxa"/>
+          </w:tcPr>
+          <w:p/>
+        </w:tc>
+        <w:tc>
+          <w:tcPr>
+            <w:tcW w:w="1231" w:type="dxa"/>
+          </w:tcPr>
+          <w:p/>
+        </w:tc>
+        <w:tc>
+          <w:tcPr>
+            <w:tcW w:w="3497" w:type="dxa"/>
+          </w:tcPr>
+          <w:p/>
+        </w:tc>
+      </w:tr>
+      <w:tr>
+        <w:tc>
+          <w:tcPr>
+            <w:tcW w:w="704" w:type="dxa"/>
+          </w:tcPr>
+          <w:p/>
+        </w:tc>
+        <w:tc>
+          <w:tcPr>
+            <w:tcW w:w="4094" w:type="dxa"/>
+          </w:tcPr>
+          <w:p/>
+        </w:tc>
+        <w:tc>
+          <w:tcPr>
+            <w:tcW w:w="959" w:type="dxa"/>
+          </w:tcPr>
+          <w:p/>
+        </w:tc>
+        <w:tc>
+          <w:tcPr>
+            <w:tcW w:w="1231" w:type="dxa"/>
+          </w:tcPr>
+          <w:p/>
+        </w:tc>
+        <w:tc>
+          <w:tcPr>
+            <w:tcW w:w="3497" w:type="dxa"/>
+          </w:tcPr>
+          <w:p/>
+        </w:tc>
+      </w:tr>
+      <w:tr>
+        <w:tc>
+          <w:tcPr>
+            <w:tcW w:w="704" w:type="dxa"/>
+          </w:tcPr>
+          <w:p/>
+        </w:tc>
+        <w:tc>
+          <w:tcPr>
+            <w:tcW w:w="4094" w:type="dxa"/>
+          </w:tcPr>
+          <w:p/>
+        </w:tc>
+        <w:tc>
+          <w:tcPr>
+            <w:tcW w:w="959" w:type="dxa"/>
+          </w:tcPr>
+          <w:p/>
+        </w:tc>
+        <w:tc>
+          <w:tcPr>
+            <w:tcW w:w="1231" w:type="dxa"/>
+          </w:tcPr>
+          <w:p/>
+        </w:tc>
+        <w:tc>
+          <w:tcPr>
+            <w:tcW w:w="3497" w:type="dxa"/>
+          </w:tcPr>
+          <w:p/>
+        </w:tc>
+      </w:tr>
+      <w:tr>
+        <w:tc>
+          <w:tcPr>
+            <w:tcW w:w="704" w:type="dxa"/>
+          </w:tcPr>
+          <w:p/>
+        </w:tc>
+        <w:tc>
+          <w:tcPr>
+            <w:tcW w:w="4094" w:type="dxa"/>
+          </w:tcPr>
+          <w:p/>
+        </w:tc>
+        <w:tc>
+          <w:tcPr>
+            <w:tcW w:w="959" w:type="dxa"/>
+          </w:tcPr>
+          <w:p/>
+        </w:tc>
+        <w:tc>
+          <w:tcPr>
+            <w:tcW w:w="1231" w:type="dxa"/>
+          </w:tcPr>
+          <w:p/>
+        </w:tc>
+        <w:tc>
+          <w:tcPr>
+            <w:tcW w:w="3497" w:type="dxa"/>
+          </w:tcPr>
+          <w:p/>
+        </w:tc>
+      </w:tr>
+      <w:tr>
+        <w:tc>
+          <w:tcPr>
+            <w:tcW w:w="704" w:type="dxa"/>
+          </w:tcPr>
+          <w:p/>
+        </w:tc>
+        <w:tc>
+          <w:tcPr>
+            <w:tcW w:w="4094" w:type="dxa"/>
+          </w:tcPr>
+          <w:p/>
+        </w:tc>
+        <w:tc>
+          <w:tcPr>
+            <w:tcW w:w="959" w:type="dxa"/>
+          </w:tcPr>
+          <w:p/>
+        </w:tc>
+        <w:tc>
+          <w:tcPr>
+            <w:tcW w:w="1231" w:type="dxa"/>
+          </w:tcPr>
+          <w:p/>
+        </w:tc>
+        <w:tc>
+          <w:tcPr>
+            <w:tcW w:w="3497" w:type="dxa"/>
+          </w:tcPr>
+          <w:p/>
+        </w:tc>
+      </w:tr>
+      <w:tr>
+        <w:tc>
+          <w:tcPr>
+            <w:tcW w:w="704" w:type="dxa"/>
+          </w:tcPr>
+          <w:p/>
+        </w:tc>
+        <w:tc>
+          <w:tcPr>
+            <w:tcW w:w="4094" w:type="dxa"/>
+          </w:tcPr>
+          <w:p/>
+        </w:tc>
+        <w:tc>
+          <w:tcPr>
+            <w:tcW w:w="959" w:type="dxa"/>
+          </w:tcPr>
+          <w:p/>
+        </w:tc>
+        <w:tc>
+          <w:tcPr>
+            <w:tcW w:w="1231" w:type="dxa"/>
+          </w:tcPr>
+          <w:p/>
+        </w:tc>
+        <w:tc>
+          <w:tcPr>
+            <w:tcW w:w="3497" w:type="dxa"/>
+          </w:tcPr>
+          <w:p/>
+        </w:tc>
+      </w:tr>
+      <w:tr>
+        <w:tc>
+          <w:tcPr>
+            <w:tcW w:w="704" w:type="dxa"/>
+          </w:tcPr>
+          <w:p/>
+        </w:tc>
+        <w:tc>
+          <w:tcPr>
+            <w:tcW w:w="4094" w:type="dxa"/>
+          </w:tcPr>
+          <w:p/>
+        </w:tc>
+        <w:tc>
+          <w:tcPr>
+            <w:tcW w:w="959" w:type="dxa"/>
+          </w:tcPr>
+          <w:p/>
+        </w:tc>
+        <w:tc>
+          <w:tcPr>
+            <w:tcW w:w="1231" w:type="dxa"/>
+          </w:tcPr>
+          <w:p/>
+        </w:tc>
+        <w:tc>
+          <w:tcPr>
+            <w:tcW w:w="3497" w:type="dxa"/>
+          </w:tcPr>
+          <w:p/>
+        </w:tc>
+      </w:tr>
+      <w:tr>
+        <w:tc>
+          <w:tcPr>
+            <w:tcW w:w="704" w:type="dxa"/>
+          </w:tcPr>
+          <w:p/>
+        </w:tc>
+        <w:tc>
+          <w:tcPr>
+            <w:tcW w:w="4094" w:type="dxa"/>
+          </w:tcPr>
+          <w:p>
+            <w:pPr>
+              <w:rPr>
+                <w:lang w:val="en-US"/>
+              </w:rPr>
+            </w:pPr>
             <w:r>
               <w:rPr>
                 <w:lang w:val="en-US"/>
@@ -6180,213 +6513,137 @@
           <w:tcPr>
             <w:tcW w:w="4094" w:type="dxa"/>
           </w:tcPr>
+          <w:p/>
+        </w:tc>
+        <w:tc>
+          <w:tcPr>
+            <w:tcW w:w="959" w:type="dxa"/>
+          </w:tcPr>
+          <w:p/>
+        </w:tc>
+        <w:tc>
+          <w:tcPr>
+            <w:tcW w:w="1231" w:type="dxa"/>
+          </w:tcPr>
+          <w:p>
+            <w:r>
+              <w:rPr>
+                <w:lang w:val="en-US"/>
+              </w:rPr>
+              <w:t>PSW33</w:t>
+            </w:r>
+            <w:r>
+              <w:t>8</w:t>
+            </w:r>
+          </w:p>
+        </w:tc>
+        <w:tc>
+          <w:tcPr>
+            <w:tcW w:w="3497" w:type="dxa"/>
+          </w:tcPr>
+          <w:p/>
+        </w:tc>
+      </w:tr>
+      <w:tr>
+        <w:tc>
+          <w:tcPr>
+            <w:tcW w:w="704" w:type="dxa"/>
+          </w:tcPr>
+          <w:p/>
+        </w:tc>
+        <w:tc>
+          <w:tcPr>
+            <w:tcW w:w="4094" w:type="dxa"/>
+          </w:tcPr>
+          <w:p/>
+        </w:tc>
+        <w:tc>
+          <w:tcPr>
+            <w:tcW w:w="959" w:type="dxa"/>
+          </w:tcPr>
+          <w:p/>
+        </w:tc>
+        <w:tc>
+          <w:tcPr>
+            <w:tcW w:w="1231" w:type="dxa"/>
+          </w:tcPr>
+          <w:p/>
+        </w:tc>
+        <w:tc>
+          <w:tcPr>
+            <w:tcW w:w="3497" w:type="dxa"/>
+          </w:tcPr>
+          <w:p/>
+        </w:tc>
+      </w:tr>
+      <w:tr>
+        <w:tc>
+          <w:tcPr>
+            <w:tcW w:w="704" w:type="dxa"/>
+          </w:tcPr>
+          <w:p/>
+        </w:tc>
+        <w:tc>
+          <w:tcPr>
+            <w:tcW w:w="4094" w:type="dxa"/>
+          </w:tcPr>
           <w:p>
             <w:pPr>
               <w:rPr>
                 <w:lang w:val="en-US"/>
               </w:rPr>
             </w:pPr>
-            <w:r>
-              <w:rPr>
-                <w:lang w:val="en-US"/>
-              </w:rPr>
-              <w:t>PANwriteSetWord</w:t>
-            </w:r>
-          </w:p>
-        </w:tc>
-        <w:tc>
-          <w:tcPr>
-            <w:tcW w:w="959" w:type="dxa"/>
-          </w:tcPr>
-          <w:p/>
-        </w:tc>
-        <w:tc>
-          <w:tcPr>
-            <w:tcW w:w="1231" w:type="dxa"/>
-          </w:tcPr>
-          <w:p>
-            <w:r>
-              <w:rPr>
-                <w:lang w:val="en-US"/>
-              </w:rPr>
-              <w:t>PSW33</w:t>
-            </w:r>
-            <w:r>
-              <w:t>8</w:t>
-            </w:r>
-          </w:p>
-        </w:tc>
-        <w:tc>
-          <w:tcPr>
-            <w:tcW w:w="3497" w:type="dxa"/>
-          </w:tcPr>
-          <w:p>
-            <w:r>
-              <w:t xml:space="preserve">0 – </w:t>
-            </w:r>
-            <w:r>
-              <w:t xml:space="preserve">записать в ПЛК ком.слово </w:t>
-            </w:r>
-            <w:r>
-              <w:rPr>
-                <w:lang w:val="en-US"/>
-              </w:rPr>
-              <w:t>P</w:t>
-            </w:r>
-            <w:r>
-              <w:t>0301</w:t>
-            </w:r>
-          </w:p>
-        </w:tc>
-      </w:tr>
-      <w:tr>
-        <w:tc>
-          <w:tcPr>
-            <w:tcW w:w="704" w:type="dxa"/>
-          </w:tcPr>
-          <w:p/>
-        </w:tc>
-        <w:tc>
-          <w:tcPr>
-            <w:tcW w:w="4094" w:type="dxa"/>
-          </w:tcPr>
-          <w:p/>
-        </w:tc>
-        <w:tc>
-          <w:tcPr>
-            <w:tcW w:w="959" w:type="dxa"/>
-          </w:tcPr>
-          <w:p/>
-        </w:tc>
-        <w:tc>
-          <w:tcPr>
-            <w:tcW w:w="1231" w:type="dxa"/>
-          </w:tcPr>
-          <w:p/>
-        </w:tc>
-        <w:tc>
-          <w:tcPr>
-            <w:tcW w:w="3497" w:type="dxa"/>
-          </w:tcPr>
-          <w:p>
-            <w:r>
-              <w:t xml:space="preserve">1 – </w:t>
-            </w:r>
-            <w:r>
-              <w:t xml:space="preserve"> </w:t>
-            </w:r>
-            <w:r>
-              <w:t xml:space="preserve">записать в ПЛК ком.слово </w:t>
-            </w:r>
-            <w:r>
-              <w:rPr>
-                <w:lang w:val="en-US"/>
-              </w:rPr>
-              <w:t>P</w:t>
-            </w:r>
-            <w:r>
-              <w:t>0302</w:t>
-            </w:r>
-          </w:p>
-        </w:tc>
-      </w:tr>
-      <w:tr>
-        <w:tc>
-          <w:tcPr>
-            <w:tcW w:w="704" w:type="dxa"/>
-          </w:tcPr>
-          <w:p/>
-        </w:tc>
-        <w:tc>
-          <w:tcPr>
-            <w:tcW w:w="4094" w:type="dxa"/>
-          </w:tcPr>
-          <w:p/>
-        </w:tc>
-        <w:tc>
-          <w:tcPr>
-            <w:tcW w:w="959" w:type="dxa"/>
-          </w:tcPr>
-          <w:p/>
-        </w:tc>
-        <w:tc>
-          <w:tcPr>
-            <w:tcW w:w="1231" w:type="dxa"/>
-          </w:tcPr>
-          <w:p/>
-        </w:tc>
-        <w:tc>
-          <w:tcPr>
-            <w:tcW w:w="3497" w:type="dxa"/>
-          </w:tcPr>
-          <w:p>
-            <w:r>
-              <w:t>2</w:t>
-            </w:r>
-            <w:r>
-              <w:t xml:space="preserve"> - </w:t>
-            </w:r>
-            <w:r>
-              <w:t xml:space="preserve"> </w:t>
-            </w:r>
-            <w:r>
-              <w:t xml:space="preserve">записать в ПЛК ком.слово </w:t>
-            </w:r>
-            <w:r>
-              <w:rPr>
-                <w:lang w:val="en-US"/>
-              </w:rPr>
-              <w:t>osmos</w:t>
-            </w:r>
-          </w:p>
-        </w:tc>
-      </w:tr>
-      <w:tr>
-        <w:tc>
-          <w:tcPr>
-            <w:tcW w:w="704" w:type="dxa"/>
-          </w:tcPr>
-          <w:p/>
-        </w:tc>
-        <w:tc>
-          <w:tcPr>
-            <w:tcW w:w="4094" w:type="dxa"/>
-          </w:tcPr>
-          <w:p/>
-        </w:tc>
-        <w:tc>
-          <w:tcPr>
-            <w:tcW w:w="959" w:type="dxa"/>
-          </w:tcPr>
-          <w:p/>
-        </w:tc>
-        <w:tc>
-          <w:tcPr>
-            <w:tcW w:w="1231" w:type="dxa"/>
-          </w:tcPr>
-          <w:p/>
-        </w:tc>
-        <w:tc>
-          <w:tcPr>
-            <w:tcW w:w="3497" w:type="dxa"/>
-          </w:tcPr>
-          <w:p>
-            <w:r>
-              <w:t>3</w:t>
-            </w:r>
-            <w:r>
-              <w:t xml:space="preserve"> – сброс аварий!</w:t>
-            </w:r>
-            <w:r>
-              <w:t xml:space="preserve"> = </w:t>
-            </w:r>
-            <w:r>
-              <w:rPr>
-                <w:lang w:val="en-US"/>
-              </w:rPr>
-              <w:t>resetAlarms</w:t>
-            </w:r>
-          </w:p>
+          </w:p>
+        </w:tc>
+        <w:tc>
+          <w:tcPr>
+            <w:tcW w:w="959" w:type="dxa"/>
+          </w:tcPr>
+          <w:p/>
+        </w:tc>
+        <w:tc>
+          <w:tcPr>
+            <w:tcW w:w="1231" w:type="dxa"/>
+          </w:tcPr>
+          <w:p/>
+        </w:tc>
+        <w:tc>
+          <w:tcPr>
+            <w:tcW w:w="3497" w:type="dxa"/>
+          </w:tcPr>
+          <w:p/>
+        </w:tc>
+      </w:tr>
+      <w:tr>
+        <w:tc>
+          <w:tcPr>
+            <w:tcW w:w="704" w:type="dxa"/>
+          </w:tcPr>
+          <w:p/>
+        </w:tc>
+        <w:tc>
+          <w:tcPr>
+            <w:tcW w:w="4094" w:type="dxa"/>
+          </w:tcPr>
+          <w:p/>
+        </w:tc>
+        <w:tc>
+          <w:tcPr>
+            <w:tcW w:w="959" w:type="dxa"/>
+          </w:tcPr>
+          <w:p/>
+        </w:tc>
+        <w:tc>
+          <w:tcPr>
+            <w:tcW w:w="1231" w:type="dxa"/>
+          </w:tcPr>
+          <w:p/>
+        </w:tc>
+        <w:tc>
+          <w:tcPr>
+            <w:tcW w:w="3497" w:type="dxa"/>
+          </w:tcPr>
+          <w:p/>
         </w:tc>
       </w:tr>
       <w:tr>
@@ -6418,99 +6675,103 @@
           <w:tcPr>
             <w:tcW w:w="1231" w:type="dxa"/>
           </w:tcPr>
-          <w:p>
-            <w:pPr>
-              <w:rPr>
-                <w:lang w:val="en-US"/>
-              </w:rPr>
-            </w:pPr>
-          </w:p>
-        </w:tc>
-        <w:tc>
-          <w:tcPr>
-            <w:tcW w:w="3497" w:type="dxa"/>
-          </w:tcPr>
-          <w:p/>
-        </w:tc>
-      </w:tr>
-      <w:tr>
-        <w:tc>
-          <w:tcPr>
-            <w:tcW w:w="704" w:type="dxa"/>
-          </w:tcPr>
-          <w:p/>
-        </w:tc>
-        <w:tc>
-          <w:tcPr>
-            <w:tcW w:w="4094" w:type="dxa"/>
-          </w:tcPr>
-          <w:p>
-            <w:r>
-              <w:t>writeSensorsSetValue</w:t>
-            </w:r>
-          </w:p>
-        </w:tc>
-        <w:tc>
-          <w:tcPr>
-            <w:tcW w:w="959" w:type="dxa"/>
-          </w:tcPr>
-          <w:p/>
-        </w:tc>
-        <w:tc>
-          <w:tcPr>
-            <w:tcW w:w="1231" w:type="dxa"/>
-          </w:tcPr>
-          <w:p/>
-        </w:tc>
-        <w:tc>
-          <w:tcPr>
-            <w:tcW w:w="3497" w:type="dxa"/>
-          </w:tcPr>
-          <w:p/>
-        </w:tc>
-      </w:tr>
-      <w:tr>
-        <w:tc>
-          <w:tcPr>
-            <w:tcW w:w="704" w:type="dxa"/>
-          </w:tcPr>
-          <w:p/>
-        </w:tc>
-        <w:tc>
-          <w:tcPr>
-            <w:tcW w:w="4094" w:type="dxa"/>
-          </w:tcPr>
-          <w:p/>
-        </w:tc>
-        <w:tc>
-          <w:tcPr>
-            <w:tcW w:w="959" w:type="dxa"/>
-          </w:tcPr>
-          <w:p/>
-        </w:tc>
-        <w:tc>
-          <w:tcPr>
-            <w:tcW w:w="1231" w:type="dxa"/>
-          </w:tcPr>
-          <w:p>
-            <w:pPr>
-              <w:rPr>
-                <w:lang w:val="en-US"/>
-              </w:rPr>
-            </w:pPr>
-            <w:r>
-              <w:rPr>
-                <w:lang w:val="en-US"/>
-              </w:rPr>
-              <w:t>PSW33</w:t>
-            </w:r>
-            <w:r>
-              <w:rPr>
-                <w:lang w:val="en-US"/>
-              </w:rPr>
-              <w:t>9</w:t>
-            </w:r>
-          </w:p>
+          <w:p/>
+        </w:tc>
+        <w:tc>
+          <w:tcPr>
+            <w:tcW w:w="3497" w:type="dxa"/>
+          </w:tcPr>
+          <w:p/>
+        </w:tc>
+      </w:tr>
+      <w:tr>
+        <w:tc>
+          <w:tcPr>
+            <w:tcW w:w="704" w:type="dxa"/>
+          </w:tcPr>
+          <w:p/>
+        </w:tc>
+        <w:tc>
+          <w:tcPr>
+            <w:tcW w:w="4094" w:type="dxa"/>
+          </w:tcPr>
+          <w:p/>
+        </w:tc>
+        <w:tc>
+          <w:tcPr>
+            <w:tcW w:w="959" w:type="dxa"/>
+          </w:tcPr>
+          <w:p/>
+        </w:tc>
+        <w:tc>
+          <w:tcPr>
+            <w:tcW w:w="1231" w:type="dxa"/>
+          </w:tcPr>
+          <w:p/>
+        </w:tc>
+        <w:tc>
+          <w:tcPr>
+            <w:tcW w:w="3497" w:type="dxa"/>
+          </w:tcPr>
+          <w:p/>
+        </w:tc>
+      </w:tr>
+      <w:tr>
+        <w:tc>
+          <w:tcPr>
+            <w:tcW w:w="704" w:type="dxa"/>
+          </w:tcPr>
+          <w:p/>
+        </w:tc>
+        <w:tc>
+          <w:tcPr>
+            <w:tcW w:w="4094" w:type="dxa"/>
+          </w:tcPr>
+          <w:p/>
+        </w:tc>
+        <w:tc>
+          <w:tcPr>
+            <w:tcW w:w="959" w:type="dxa"/>
+          </w:tcPr>
+          <w:p/>
+        </w:tc>
+        <w:tc>
+          <w:tcPr>
+            <w:tcW w:w="1231" w:type="dxa"/>
+          </w:tcPr>
+          <w:p/>
+        </w:tc>
+        <w:tc>
+          <w:tcPr>
+            <w:tcW w:w="3497" w:type="dxa"/>
+          </w:tcPr>
+          <w:p/>
+        </w:tc>
+      </w:tr>
+      <w:tr>
+        <w:tc>
+          <w:tcPr>
+            <w:tcW w:w="704" w:type="dxa"/>
+          </w:tcPr>
+          <w:p/>
+        </w:tc>
+        <w:tc>
+          <w:tcPr>
+            <w:tcW w:w="4094" w:type="dxa"/>
+          </w:tcPr>
+          <w:p/>
+        </w:tc>
+        <w:tc>
+          <w:tcPr>
+            <w:tcW w:w="959" w:type="dxa"/>
+          </w:tcPr>
+          <w:p/>
+        </w:tc>
+        <w:tc>
+          <w:tcPr>
+            <w:tcW w:w="1231" w:type="dxa"/>
+          </w:tcPr>
+          <w:p/>
         </w:tc>
         <w:tc>
           <w:tcPr>
@@ -7306,7 +7567,6 @@
                 <w:b/>
                 <w:bCs/>
               </w:rPr>
-              <w:lastRenderedPageBreak/>
               <w:t xml:space="preserve">Читать энергонезависимые переменные </w:t>
             </w:r>
             <w:r>
@@ -8822,6 +9082,7 @@
           </w:p>
           <w:p>
             <w:r>
+              <w:lastRenderedPageBreak/>
               <w:t>10с</w:t>
             </w:r>
           </w:p>
@@ -10719,13 +10980,96 @@
               <w:t xml:space="preserve"> = </w:t>
             </w:r>
             <w:r>
-              <w:t xml:space="preserve">каскадная работа, </w:t>
-            </w:r>
-            <w:r>
-              <w:rPr>
-                <w:lang w:val="en-US"/>
-              </w:rPr>
-              <w:t>false</w:t>
+              <w:t>каскадная работа</w:t>
+            </w:r>
+          </w:p>
+        </w:tc>
+      </w:tr>
+      <w:tr>
+        <w:tc>
+          <w:tcPr>
+            <w:tcW w:w="704" w:type="dxa"/>
+          </w:tcPr>
+          <w:p/>
+        </w:tc>
+        <w:tc>
+          <w:tcPr>
+            <w:tcW w:w="4094" w:type="dxa"/>
+          </w:tcPr>
+          <w:p/>
+        </w:tc>
+        <w:tc>
+          <w:tcPr>
+            <w:tcW w:w="959" w:type="dxa"/>
+          </w:tcPr>
+          <w:p/>
+        </w:tc>
+        <w:tc>
+          <w:tcPr>
+            <w:tcW w:w="1231" w:type="dxa"/>
+          </w:tcPr>
+          <w:p/>
+        </w:tc>
+        <w:tc>
+          <w:tcPr>
+            <w:tcW w:w="3497" w:type="dxa"/>
+          </w:tcPr>
+          <w:p>
+            <w:pPr>
+              <w:rPr>
+                <w:lang w:val="en-US"/>
+              </w:rPr>
+            </w:pPr>
+            <w:r>
+              <w:t xml:space="preserve">9 - </w:t>
+            </w:r>
+            <w:r>
+              <w:rPr>
+                <w:lang w:val="en-US"/>
+              </w:rPr>
+              <w:t>resetAlarms</w:t>
+            </w:r>
+          </w:p>
+        </w:tc>
+      </w:tr>
+      <w:tr>
+        <w:tc>
+          <w:tcPr>
+            <w:tcW w:w="704" w:type="dxa"/>
+          </w:tcPr>
+          <w:p/>
+        </w:tc>
+        <w:tc>
+          <w:tcPr>
+            <w:tcW w:w="4094" w:type="dxa"/>
+          </w:tcPr>
+          <w:p/>
+        </w:tc>
+        <w:tc>
+          <w:tcPr>
+            <w:tcW w:w="959" w:type="dxa"/>
+          </w:tcPr>
+          <w:p/>
+        </w:tc>
+        <w:tc>
+          <w:tcPr>
+            <w:tcW w:w="1231" w:type="dxa"/>
+          </w:tcPr>
+          <w:p/>
+        </w:tc>
+        <w:tc>
+          <w:tcPr>
+            <w:tcW w:w="3497" w:type="dxa"/>
+          </w:tcPr>
+          <w:p>
+            <w:r>
+              <w:t xml:space="preserve">10 - </w:t>
+            </w:r>
+            <w:r>
+              <w:rPr>
+                <w:lang w:val="en-US"/>
+              </w:rPr>
+              <w:t>true</w:t>
             </w:r>
             <w:r>
               <w:t xml:space="preserve"> = </w:t>
@@ -10742,77 +11086,10 @@
             <w:r>
               <w:t>03.01/01</w:t>
             </w:r>
-          </w:p>
-        </w:tc>
-      </w:tr>
-      <w:tr>
-        <w:tc>
-          <w:tcPr>
-            <w:tcW w:w="704" w:type="dxa"/>
-          </w:tcPr>
-          <w:p/>
-        </w:tc>
-        <w:tc>
-          <w:tcPr>
-            <w:tcW w:w="4094" w:type="dxa"/>
-          </w:tcPr>
-          <w:p/>
-        </w:tc>
-        <w:tc>
-          <w:tcPr>
-            <w:tcW w:w="959" w:type="dxa"/>
-          </w:tcPr>
-          <w:p/>
-        </w:tc>
-        <w:tc>
-          <w:tcPr>
-            <w:tcW w:w="1231" w:type="dxa"/>
-          </w:tcPr>
-          <w:p/>
-        </w:tc>
-        <w:tc>
-          <w:tcPr>
-            <w:tcW w:w="3497" w:type="dxa"/>
-          </w:tcPr>
-          <w:p>
-            <w:pPr>
-              <w:rPr>
-                <w:lang w:val="en-US"/>
-              </w:rPr>
-            </w:pPr>
-          </w:p>
-        </w:tc>
-      </w:tr>
-      <w:tr>
-        <w:tc>
-          <w:tcPr>
-            <w:tcW w:w="704" w:type="dxa"/>
-          </w:tcPr>
-          <w:p/>
-        </w:tc>
-        <w:tc>
-          <w:tcPr>
-            <w:tcW w:w="4094" w:type="dxa"/>
-          </w:tcPr>
-          <w:p/>
-        </w:tc>
-        <w:tc>
-          <w:tcPr>
-            <w:tcW w:w="959" w:type="dxa"/>
-          </w:tcPr>
-          <w:p/>
-        </w:tc>
-        <w:tc>
-          <w:tcPr>
-            <w:tcW w:w="1231" w:type="dxa"/>
-          </w:tcPr>
-          <w:p/>
-        </w:tc>
-        <w:tc>
-          <w:tcPr>
-            <w:tcW w:w="3497" w:type="dxa"/>
-          </w:tcPr>
-          <w:p/>
+            <w:r>
+              <w:t>, не каскад</w:t>
+            </w:r>
+          </w:p>
         </w:tc>
       </w:tr>
       <w:tr>
@@ -12526,6 +12803,112 @@
           <w:tcPr>
             <w:tcW w:w="1231" w:type="dxa"/>
           </w:tcPr>
+          <w:p/>
+        </w:tc>
+        <w:tc>
+          <w:tcPr>
+            <w:tcW w:w="3497" w:type="dxa"/>
+          </w:tcPr>
+          <w:p/>
+        </w:tc>
+      </w:tr>
+      <w:tr>
+        <w:tc>
+          <w:tcPr>
+            <w:tcW w:w="704" w:type="dxa"/>
+          </w:tcPr>
+          <w:p/>
+        </w:tc>
+        <w:tc>
+          <w:tcPr>
+            <w:tcW w:w="4094" w:type="dxa"/>
+          </w:tcPr>
+          <w:p/>
+        </w:tc>
+        <w:tc>
+          <w:tcPr>
+            <w:tcW w:w="959" w:type="dxa"/>
+          </w:tcPr>
+          <w:p/>
+        </w:tc>
+        <w:tc>
+          <w:tcPr>
+            <w:tcW w:w="1231" w:type="dxa"/>
+          </w:tcPr>
+          <w:p/>
+        </w:tc>
+        <w:tc>
+          <w:tcPr>
+            <w:tcW w:w="3497" w:type="dxa"/>
+          </w:tcPr>
+          <w:p/>
+        </w:tc>
+      </w:tr>
+      <w:tr>
+        <w:tc>
+          <w:tcPr>
+            <w:tcW w:w="704" w:type="dxa"/>
+          </w:tcPr>
+          <w:p/>
+        </w:tc>
+        <w:tc>
+          <w:tcPr>
+            <w:tcW w:w="4094" w:type="dxa"/>
+          </w:tcPr>
+          <w:p/>
+        </w:tc>
+        <w:tc>
+          <w:tcPr>
+            <w:tcW w:w="959" w:type="dxa"/>
+          </w:tcPr>
+          <w:p/>
+        </w:tc>
+        <w:tc>
+          <w:tcPr>
+            <w:tcW w:w="1231" w:type="dxa"/>
+          </w:tcPr>
+          <w:p/>
+        </w:tc>
+        <w:tc>
+          <w:tcPr>
+            <w:tcW w:w="3497" w:type="dxa"/>
+          </w:tcPr>
+          <w:p/>
+        </w:tc>
+      </w:tr>
+      <w:tr>
+        <w:tc>
+          <w:tcPr>
+            <w:tcW w:w="704" w:type="dxa"/>
+          </w:tcPr>
+          <w:p/>
+        </w:tc>
+        <w:tc>
+          <w:tcPr>
+            <w:tcW w:w="4094" w:type="dxa"/>
+          </w:tcPr>
+          <w:p>
+            <w:r>
+              <w:t>PANsetWordP0301</w:t>
+            </w:r>
+            <w:r>
+              <w:rPr>
+                <w:lang w:val="en-US"/>
+              </w:rPr>
+              <w:t>onStart</w:t>
+            </w:r>
+          </w:p>
+        </w:tc>
+        <w:tc>
+          <w:tcPr>
+            <w:tcW w:w="959" w:type="dxa"/>
+          </w:tcPr>
+          <w:p/>
+        </w:tc>
+        <w:tc>
+          <w:tcPr>
+            <w:tcW w:w="1231" w:type="dxa"/>
+          </w:tcPr>
           <w:p>
             <w:pPr>
               <w:rPr>
@@ -12544,181 +12927,279 @@
           <w:tcPr>
             <w:tcW w:w="3497" w:type="dxa"/>
           </w:tcPr>
-          <w:p/>
-        </w:tc>
-      </w:tr>
-      <w:tr>
-        <w:tc>
-          <w:tcPr>
-            <w:tcW w:w="704" w:type="dxa"/>
-          </w:tcPr>
-          <w:p/>
-        </w:tc>
-        <w:tc>
-          <w:tcPr>
-            <w:tcW w:w="4094" w:type="dxa"/>
-          </w:tcPr>
-          <w:p/>
-        </w:tc>
-        <w:tc>
-          <w:tcPr>
-            <w:tcW w:w="959" w:type="dxa"/>
-          </w:tcPr>
-          <w:p/>
-        </w:tc>
-        <w:tc>
-          <w:tcPr>
-            <w:tcW w:w="1231" w:type="dxa"/>
-          </w:tcPr>
-          <w:p/>
-        </w:tc>
-        <w:tc>
-          <w:tcPr>
-            <w:tcW w:w="3497" w:type="dxa"/>
-          </w:tcPr>
-          <w:p/>
-        </w:tc>
-      </w:tr>
-      <w:tr>
-        <w:tc>
-          <w:tcPr>
-            <w:tcW w:w="704" w:type="dxa"/>
-          </w:tcPr>
-          <w:p/>
-        </w:tc>
-        <w:tc>
-          <w:tcPr>
-            <w:tcW w:w="4094" w:type="dxa"/>
-          </w:tcPr>
-          <w:p/>
-        </w:tc>
-        <w:tc>
-          <w:tcPr>
-            <w:tcW w:w="959" w:type="dxa"/>
-          </w:tcPr>
-          <w:p/>
-        </w:tc>
-        <w:tc>
-          <w:tcPr>
-            <w:tcW w:w="1231" w:type="dxa"/>
-          </w:tcPr>
-          <w:p/>
-        </w:tc>
-        <w:tc>
-          <w:tcPr>
-            <w:tcW w:w="3497" w:type="dxa"/>
-          </w:tcPr>
-          <w:p/>
-        </w:tc>
-      </w:tr>
-      <w:tr>
-        <w:tc>
-          <w:tcPr>
-            <w:tcW w:w="704" w:type="dxa"/>
-          </w:tcPr>
-          <w:p/>
-        </w:tc>
-        <w:tc>
-          <w:tcPr>
-            <w:tcW w:w="4094" w:type="dxa"/>
-          </w:tcPr>
-          <w:p/>
-        </w:tc>
-        <w:tc>
-          <w:tcPr>
-            <w:tcW w:w="959" w:type="dxa"/>
-          </w:tcPr>
-          <w:p/>
-        </w:tc>
-        <w:tc>
-          <w:tcPr>
-            <w:tcW w:w="1231" w:type="dxa"/>
-          </w:tcPr>
-          <w:p/>
-        </w:tc>
-        <w:tc>
-          <w:tcPr>
-            <w:tcW w:w="3497" w:type="dxa"/>
-          </w:tcPr>
-          <w:p/>
-        </w:tc>
-      </w:tr>
-      <w:tr>
-        <w:tc>
-          <w:tcPr>
-            <w:tcW w:w="704" w:type="dxa"/>
-          </w:tcPr>
-          <w:p/>
-        </w:tc>
-        <w:tc>
-          <w:tcPr>
-            <w:tcW w:w="4094" w:type="dxa"/>
-          </w:tcPr>
-          <w:p/>
-        </w:tc>
-        <w:tc>
-          <w:tcPr>
-            <w:tcW w:w="959" w:type="dxa"/>
-          </w:tcPr>
-          <w:p/>
-        </w:tc>
-        <w:tc>
-          <w:tcPr>
-            <w:tcW w:w="1231" w:type="dxa"/>
-          </w:tcPr>
-          <w:p/>
-        </w:tc>
-        <w:tc>
-          <w:tcPr>
-            <w:tcW w:w="3497" w:type="dxa"/>
-          </w:tcPr>
-          <w:p/>
-        </w:tc>
-      </w:tr>
-      <w:tr>
-        <w:tc>
-          <w:tcPr>
-            <w:tcW w:w="704" w:type="dxa"/>
-          </w:tcPr>
-          <w:p/>
-        </w:tc>
-        <w:tc>
-          <w:tcPr>
-            <w:tcW w:w="4094" w:type="dxa"/>
-          </w:tcPr>
-          <w:p/>
-        </w:tc>
-        <w:tc>
-          <w:tcPr>
-            <w:tcW w:w="959" w:type="dxa"/>
-          </w:tcPr>
-          <w:p/>
-        </w:tc>
-        <w:tc>
-          <w:tcPr>
-            <w:tcW w:w="1231" w:type="dxa"/>
-          </w:tcPr>
-          <w:p/>
-        </w:tc>
-        <w:tc>
-          <w:tcPr>
-            <w:tcW w:w="3497" w:type="dxa"/>
-          </w:tcPr>
-          <w:p/>
-        </w:tc>
-      </w:tr>
-      <w:tr>
-        <w:tc>
-          <w:tcPr>
-            <w:tcW w:w="704" w:type="dxa"/>
-          </w:tcPr>
-          <w:p/>
-        </w:tc>
-        <w:tc>
-          <w:tcPr>
-            <w:tcW w:w="4094" w:type="dxa"/>
-          </w:tcPr>
-          <w:p/>
+          <w:p>
+            <w:r>
+              <w:t>Сохраненные значения выбора режима для активации после выключения и включения питания</w:t>
+            </w:r>
+          </w:p>
+        </w:tc>
+      </w:tr>
+      <w:tr>
+        <w:tc>
+          <w:tcPr>
+            <w:tcW w:w="704" w:type="dxa"/>
+          </w:tcPr>
+          <w:p/>
+        </w:tc>
+        <w:tc>
+          <w:tcPr>
+            <w:tcW w:w="4094" w:type="dxa"/>
+          </w:tcPr>
+          <w:p/>
+        </w:tc>
+        <w:tc>
+          <w:tcPr>
+            <w:tcW w:w="959" w:type="dxa"/>
+          </w:tcPr>
+          <w:p/>
+        </w:tc>
+        <w:tc>
+          <w:tcPr>
+            <w:tcW w:w="1231" w:type="dxa"/>
+          </w:tcPr>
+          <w:p/>
+        </w:tc>
+        <w:tc>
+          <w:tcPr>
+            <w:tcW w:w="3497" w:type="dxa"/>
+          </w:tcPr>
+          <w:p/>
+        </w:tc>
+      </w:tr>
+      <w:tr>
+        <w:tc>
+          <w:tcPr>
+            <w:tcW w:w="704" w:type="dxa"/>
+          </w:tcPr>
+          <w:p/>
+        </w:tc>
+        <w:tc>
+          <w:tcPr>
+            <w:tcW w:w="4094" w:type="dxa"/>
+          </w:tcPr>
+          <w:p>
+            <w:r>
+              <w:t>PANsetWordP0302</w:t>
+            </w:r>
+            <w:r>
+              <w:rPr>
+                <w:lang w:val="en-US"/>
+              </w:rPr>
+              <w:t>onStart</w:t>
+            </w:r>
+          </w:p>
+        </w:tc>
+        <w:tc>
+          <w:tcPr>
+            <w:tcW w:w="959" w:type="dxa"/>
+          </w:tcPr>
+          <w:p/>
+        </w:tc>
+        <w:tc>
+          <w:tcPr>
+            <w:tcW w:w="1231" w:type="dxa"/>
+          </w:tcPr>
+          <w:p>
+            <w:r>
+              <w:rPr>
+                <w:lang w:val="en-US"/>
+              </w:rPr>
+              <w:t>PFW343</w:t>
+            </w:r>
+          </w:p>
+        </w:tc>
+        <w:tc>
+          <w:tcPr>
+            <w:tcW w:w="3497" w:type="dxa"/>
+          </w:tcPr>
+          <w:p>
+            <w:r>
+              <w:t>Сохраненные значения выбора режима для активации после выключения и включения питания</w:t>
+            </w:r>
+          </w:p>
+        </w:tc>
+      </w:tr>
+      <w:tr>
+        <w:tc>
+          <w:tcPr>
+            <w:tcW w:w="704" w:type="dxa"/>
+          </w:tcPr>
+          <w:p/>
+        </w:tc>
+        <w:tc>
+          <w:tcPr>
+            <w:tcW w:w="4094" w:type="dxa"/>
+          </w:tcPr>
+          <w:p/>
+        </w:tc>
+        <w:tc>
+          <w:tcPr>
+            <w:tcW w:w="959" w:type="dxa"/>
+          </w:tcPr>
+          <w:p/>
+        </w:tc>
+        <w:tc>
+          <w:tcPr>
+            <w:tcW w:w="1231" w:type="dxa"/>
+          </w:tcPr>
+          <w:p/>
+        </w:tc>
+        <w:tc>
+          <w:tcPr>
+            <w:tcW w:w="3497" w:type="dxa"/>
+          </w:tcPr>
+          <w:p/>
+        </w:tc>
+      </w:tr>
+      <w:tr>
+        <w:tc>
+          <w:tcPr>
+            <w:tcW w:w="704" w:type="dxa"/>
+          </w:tcPr>
+          <w:p/>
+        </w:tc>
+        <w:tc>
+          <w:tcPr>
+            <w:tcW w:w="4094" w:type="dxa"/>
+          </w:tcPr>
+          <w:p>
+            <w:r>
+              <w:rPr>
+                <w:lang w:val="en-US"/>
+              </w:rPr>
+              <w:t>PANsetWordOsmos</w:t>
+            </w:r>
+            <w:r>
+              <w:rPr>
+                <w:lang w:val="en-US"/>
+              </w:rPr>
+              <w:t>OnStart</w:t>
+            </w:r>
+          </w:p>
+        </w:tc>
+        <w:tc>
+          <w:tcPr>
+            <w:tcW w:w="959" w:type="dxa"/>
+          </w:tcPr>
+          <w:p/>
+        </w:tc>
+        <w:tc>
+          <w:tcPr>
+            <w:tcW w:w="1231" w:type="dxa"/>
+          </w:tcPr>
+          <w:p>
+            <w:r>
+              <w:rPr>
+                <w:lang w:val="en-US"/>
+              </w:rPr>
+              <w:t>PFW34</w:t>
+            </w:r>
+            <w:r>
+              <w:t>4</w:t>
+            </w:r>
+          </w:p>
+        </w:tc>
+        <w:tc>
+          <w:tcPr>
+            <w:tcW w:w="3497" w:type="dxa"/>
+          </w:tcPr>
+          <w:p>
+            <w:r>
+              <w:t>Сохраненные значения выбора режима для активации после выключения и включения питания</w:t>
+            </w:r>
+          </w:p>
+        </w:tc>
+      </w:tr>
+      <w:tr>
+        <w:tc>
+          <w:tcPr>
+            <w:tcW w:w="704" w:type="dxa"/>
+          </w:tcPr>
+          <w:p/>
+        </w:tc>
+        <w:tc>
+          <w:tcPr>
+            <w:tcW w:w="4094" w:type="dxa"/>
+          </w:tcPr>
+          <w:p/>
+        </w:tc>
+        <w:tc>
+          <w:tcPr>
+            <w:tcW w:w="959" w:type="dxa"/>
+          </w:tcPr>
+          <w:p/>
+        </w:tc>
+        <w:tc>
+          <w:tcPr>
+            <w:tcW w:w="1231" w:type="dxa"/>
+          </w:tcPr>
+          <w:p/>
+        </w:tc>
+        <w:tc>
+          <w:tcPr>
+            <w:tcW w:w="3497" w:type="dxa"/>
+          </w:tcPr>
+          <w:p/>
+        </w:tc>
+      </w:tr>
+      <w:tr>
+        <w:tc>
+          <w:tcPr>
+            <w:tcW w:w="704" w:type="dxa"/>
+          </w:tcPr>
+          <w:p/>
+        </w:tc>
+        <w:tc>
+          <w:tcPr>
+            <w:tcW w:w="4094" w:type="dxa"/>
+          </w:tcPr>
+          <w:p/>
+        </w:tc>
+        <w:tc>
+          <w:tcPr>
+            <w:tcW w:w="959" w:type="dxa"/>
+          </w:tcPr>
+          <w:p/>
+        </w:tc>
+        <w:tc>
+          <w:tcPr>
+            <w:tcW w:w="1231" w:type="dxa"/>
+          </w:tcPr>
+          <w:p>
+            <w:r>
+              <w:rPr>
+                <w:lang w:val="en-US"/>
+              </w:rPr>
+              <w:t>PFW34</w:t>
+            </w:r>
+            <w:r>
+              <w:t>5</w:t>
+            </w:r>
+          </w:p>
+        </w:tc>
+        <w:tc>
+          <w:tcPr>
+            <w:tcW w:w="3497" w:type="dxa"/>
+          </w:tcPr>
+          <w:p/>
+        </w:tc>
+      </w:tr>
+      <w:tr>
+        <w:tc>
+          <w:tcPr>
+            <w:tcW w:w="704" w:type="dxa"/>
+          </w:tcPr>
+          <w:p/>
+        </w:tc>
+        <w:tc>
+          <w:tcPr>
+            <w:tcW w:w="4094" w:type="dxa"/>
+          </w:tcPr>
+          <w:p>
+            <w:r>
+              <w:t>writeSensorsSetValue</w:t>
+            </w:r>
+          </w:p>
         </w:tc>
         <w:tc>
           <w:tcPr>
@@ -23037,7 +23518,6 @@
               <w:rPr>
                 <w:lang w:val="en-US"/>
               </w:rPr>
-              <w:lastRenderedPageBreak/>
               <w:t>5</w:t>
             </w:r>
           </w:p>
@@ -30765,7 +31245,6 @@
               <w:rPr>
                 <w:lang w:val="en-US"/>
               </w:rPr>
-              <w:lastRenderedPageBreak/>
               <w:t>3</w:t>
             </w:r>
           </w:p>

</xml_diff>